<commit_message>
#Did CA (not uploading doc lol)
</commit_message>
<xml_diff>
--- a/out/production/MTUSep24DSC/ProfilingLydiasVersion/Lab 5_3 SpellCheck Application.docx
+++ b/out/production/MTUSep24DSC/ProfilingLydiasVersion/Lab 5_3 SpellCheck Application.docx
@@ -1,8 +1,8 @@
 
 <file path=word/document.xml><?xml version="1.0" encoding="utf-8"?>
-<w:document xmlns:wpc="http://schemas.microsoft.com/office/word/2010/wordprocessingCanvas" xmlns:cx="http://schemas.microsoft.com/office/drawing/2014/chartex" xmlns:cx1="http://schemas.microsoft.com/office/drawing/2015/9/8/chartex" xmlns:cx2="http://schemas.microsoft.com/office/drawing/2015/10/21/chartex" xmlns:cx3="http://schemas.microsoft.com/office/drawing/2016/5/9/chartex" xmlns:cx4="http://schemas.microsoft.com/office/drawing/2016/5/10/chartex" xmlns:cx5="http://schemas.microsoft.com/office/drawing/2016/5/11/chartex" xmlns:cx6="http://schemas.microsoft.com/office/drawing/2016/5/12/chartex" xmlns:cx7="http://schemas.microsoft.com/office/drawing/2016/5/13/chartex" xmlns:cx8="http://schemas.microsoft.com/office/drawing/2016/5/14/chartex" xmlns:mc="http://schemas.openxmlformats.org/markup-compatibility/2006" xmlns:aink="http://schemas.microsoft.com/office/drawing/2016/ink" xmlns:am3d="http://schemas.microsoft.com/office/drawing/2017/model3d" xmlns:o="urn:schemas-microsoft-com:office:office" xmlns:r="http://schemas.openxmlformats.org/officeDocument/2006/relationships" xmlns:m="http://schemas.openxmlformats.org/officeDocument/2006/math" xmlns:v="urn:schemas-microsoft-com:vml" xmlns:wp14="http://schemas.microsoft.com/office/word/2010/wordprocessingDrawing" xmlns:wp="http://schemas.openxmlformats.org/drawingml/2006/wordprocessingDrawing" xmlns:w10="urn:schemas-microsoft-com:office:word" xmlns:w="http://schemas.openxmlformats.org/wordprocessingml/2006/main" xmlns:w14="http://schemas.microsoft.com/office/word/2010/wordml" xmlns:w15="http://schemas.microsoft.com/office/word/2012/wordml" xmlns:w16cid="http://schemas.microsoft.com/office/word/2016/wordml/cid" xmlns:w16se="http://schemas.microsoft.com/office/word/2015/wordml/symex" xmlns:wpg="http://schemas.microsoft.com/office/word/2010/wordprocessingGroup" xmlns:wpi="http://schemas.microsoft.com/office/word/2010/wordprocessingInk" xmlns:wne="http://schemas.microsoft.com/office/word/2006/wordml" xmlns:wps="http://schemas.microsoft.com/office/word/2010/wordprocessingShape" mc:Ignorable="w14 w15 w16se w16cid wp14">
+<w:document xmlns:wpc="http://schemas.microsoft.com/office/word/2010/wordprocessingCanvas" xmlns:cx="http://schemas.microsoft.com/office/drawing/2014/chartex" xmlns:cx1="http://schemas.microsoft.com/office/drawing/2015/9/8/chartex" xmlns:cx2="http://schemas.microsoft.com/office/drawing/2015/10/21/chartex" xmlns:cx3="http://schemas.microsoft.com/office/drawing/2016/5/9/chartex" xmlns:cx4="http://schemas.microsoft.com/office/drawing/2016/5/10/chartex" xmlns:cx5="http://schemas.microsoft.com/office/drawing/2016/5/11/chartex" xmlns:cx6="http://schemas.microsoft.com/office/drawing/2016/5/12/chartex" xmlns:cx7="http://schemas.microsoft.com/office/drawing/2016/5/13/chartex" xmlns:cx8="http://schemas.microsoft.com/office/drawing/2016/5/14/chartex" xmlns:mc="http://schemas.openxmlformats.org/markup-compatibility/2006" xmlns:aink="http://schemas.microsoft.com/office/drawing/2016/ink" xmlns:am3d="http://schemas.microsoft.com/office/drawing/2017/model3d" xmlns:o="urn:schemas-microsoft-com:office:office" xmlns:oel="http://schemas.microsoft.com/office/2019/extlst" xmlns:r="http://schemas.openxmlformats.org/officeDocument/2006/relationships" xmlns:m="http://schemas.openxmlformats.org/officeDocument/2006/math" xmlns:v="urn:schemas-microsoft-com:vml" xmlns:wp14="http://schemas.microsoft.com/office/word/2010/wordprocessingDrawing" xmlns:wp="http://schemas.openxmlformats.org/drawingml/2006/wordprocessingDrawing" xmlns:w10="urn:schemas-microsoft-com:office:word" xmlns:w="http://schemas.openxmlformats.org/wordprocessingml/2006/main" xmlns:w14="http://schemas.microsoft.com/office/word/2010/wordml" xmlns:w15="http://schemas.microsoft.com/office/word/2012/wordml" xmlns:w16cex="http://schemas.microsoft.com/office/word/2018/wordml/cex" xmlns:w16cid="http://schemas.microsoft.com/office/word/2016/wordml/cid" xmlns:w16="http://schemas.microsoft.com/office/word/2018/wordml" xmlns:w16du="http://schemas.microsoft.com/office/word/2023/wordml/word16du" xmlns:w16sdtdh="http://schemas.microsoft.com/office/word/2020/wordml/sdtdatahash" xmlns:w16se="http://schemas.microsoft.com/office/word/2015/wordml/symex" xmlns:wpg="http://schemas.microsoft.com/office/word/2010/wordprocessingGroup" xmlns:wpi="http://schemas.microsoft.com/office/word/2010/wordprocessingInk" xmlns:wne="http://schemas.microsoft.com/office/word/2006/wordml" xmlns:wps="http://schemas.microsoft.com/office/word/2010/wordprocessingShape" mc:Ignorable="w14 w15 w16se w16cid w16 w16cex w16sdtdh w16du wp14">
   <w:body>
-    <w:p xmlns:wp14="http://schemas.microsoft.com/office/word/2010/wordml" wp14:textId="77777777">
+    <w:p>
       <w:pPr>
         <w:tabs>
           <w:tab w:val="left" w:pos="916"/>
@@ -39,7 +39,7 @@
         <w:t>Lab 5_3</w:t>
       </w:r>
     </w:p>
-    <w:p xmlns:wp14="http://schemas.microsoft.com/office/word/2010/wordml" wp14:textId="77777777">
+    <w:p>
       <w:pPr>
         <w:tabs>
           <w:tab w:val="left" w:pos="916"/>
@@ -66,7 +66,6 @@
           <w:u w:val="single"/>
         </w:rPr>
       </w:pPr>
-      <w:proofErr w:type="spellStart"/>
       <w:r>
         <w:rPr>
           <w:b/>
@@ -74,20 +73,10 @@
           <w:szCs w:val="24"/>
           <w:u w:val="single"/>
         </w:rPr>
-        <w:t>SpellCheck</w:t>
-      </w:r>
-      <w:proofErr w:type="spellEnd"/>
-      <w:r>
-        <w:rPr>
-          <w:b/>
-          <w:sz w:val="24"/>
-          <w:szCs w:val="24"/>
-          <w:u w:val="single"/>
-        </w:rPr>
-        <w:t xml:space="preserve"> Application</w:t>
+        <w:t>SpellCheck Application</w:t>
       </w:r>
     </w:p>
-    <w:p xmlns:wp14="http://schemas.microsoft.com/office/word/2010/wordml" wp14:textId="0A1EF0F2">
+    <w:p>
       <w:pPr>
         <w:pStyle w:val="NoSpacing"/>
         <w:rPr>
@@ -106,7 +95,7 @@
       </w:r>
       <w:r>
         <w:rPr>
-          <w:rFonts w:ascii="Courier New" w:hAnsi="Courier New" w:eastAsia="Courier New" w:cs="Courier New"/>
+          <w:rFonts w:ascii="Courier New" w:eastAsia="Courier New" w:hAnsi="Courier New" w:cs="Courier New"/>
           <w:color w:val="27282C"/>
           <w:sz w:val="24"/>
           <w:szCs w:val="24"/>
@@ -136,23 +125,7 @@
           <w:sz w:val="24"/>
           <w:szCs w:val="24"/>
         </w:rPr>
-        <w:t xml:space="preserve"> classes can be used to store the dictionary of words – the words are read in from ‘words.txt</w:t>
-      </w:r>
-      <w:r>
-        <w:rPr>
-          <w:color w:val="27282C"/>
-          <w:sz w:val="24"/>
-          <w:szCs w:val="24"/>
-        </w:rPr>
-        <w:t>’.</w:t>
-      </w:r>
-      <w:r>
-        <w:rPr>
-          <w:color w:val="27282C"/>
-          <w:sz w:val="24"/>
-          <w:szCs w:val="24"/>
-        </w:rPr>
-        <w:t xml:space="preserve"> It </w:t>
+        <w:t xml:space="preserve"> classes can be used to store the dictionary of words – the words are read in from ‘words.txt’. It </w:t>
       </w:r>
       <w:r>
         <w:rPr>
@@ -168,23 +141,7 @@
           <w:sz w:val="24"/>
           <w:szCs w:val="24"/>
         </w:rPr>
-        <w:t>words found in the text you are spell checking (</w:t>
-      </w:r>
-      <w:r>
-        <w:rPr>
-          <w:color w:val="27282C"/>
-          <w:sz w:val="24"/>
-          <w:szCs w:val="24"/>
-        </w:rPr>
-        <w:t xml:space="preserve">alice30.txt </w:t>
-      </w:r>
-      <w:r>
-        <w:rPr>
-          <w:color w:val="27282C"/>
-          <w:sz w:val="24"/>
-          <w:szCs w:val="24"/>
-        </w:rPr>
-        <w:t>)</w:t>
+        <w:t>words found in the text you are spell checking (alice30.txt )</w:t>
       </w:r>
       <w:r>
         <w:rPr>
@@ -208,42 +165,10 @@
           <w:sz w:val="24"/>
           <w:szCs w:val="24"/>
         </w:rPr>
-        <w:t xml:space="preserve">A larger text file </w:t>
-      </w:r>
-      <w:r>
-        <w:rPr>
-          <w:color w:val="27282C"/>
-          <w:sz w:val="24"/>
-          <w:szCs w:val="24"/>
-        </w:rPr>
-        <w:t>war-and-peace</w:t>
-      </w:r>
-      <w:r>
-        <w:rPr>
-          <w:color w:val="27282C"/>
-          <w:sz w:val="24"/>
-          <w:szCs w:val="24"/>
-        </w:rPr>
-        <w:t>.txt is also give</w:t>
-      </w:r>
-      <w:r>
-        <w:rPr>
-          <w:color w:val="27282C"/>
-          <w:sz w:val="24"/>
-          <w:szCs w:val="24"/>
-        </w:rPr>
-        <w:t>n.</w:t>
-      </w:r>
-      <w:r>
-        <w:rPr>
-          <w:color w:val="27282C"/>
-          <w:sz w:val="24"/>
-          <w:szCs w:val="24"/>
-        </w:rPr>
-        <w:t xml:space="preserve"> </w:t>
+        <w:t xml:space="preserve">A larger text file war-and-peace.txt is also given. </w:t>
       </w:r>
     </w:p>
-    <w:p xmlns:wp14="http://schemas.microsoft.com/office/word/2010/wordml" wp14:textId="77777777">
+    <w:p>
       <w:pPr>
         <w:pStyle w:val="NoSpacing"/>
         <w:rPr>
@@ -253,7 +178,7 @@
         </w:rPr>
       </w:pPr>
     </w:p>
-    <w:p xmlns:wp14="http://schemas.microsoft.com/office/word/2010/wordml" wp14:textId="77777777">
+    <w:p>
       <w:pPr>
         <w:pStyle w:val="NoSpacing"/>
         <w:rPr>
@@ -285,27 +210,8 @@
           <w:sz w:val="24"/>
           <w:szCs w:val="24"/>
         </w:rPr>
-        <w:t xml:space="preserve"> to generate % of time and actual time (in </w:t>
-      </w:r>
-      <w:proofErr w:type="spellStart"/>
-      <w:r>
-        <w:rPr>
-          <w:color w:val="27282C"/>
-          <w:sz w:val="24"/>
-          <w:szCs w:val="24"/>
-        </w:rPr>
-        <w:t>ms</w:t>
-      </w:r>
-      <w:proofErr w:type="spellEnd"/>
-      <w:r>
-        <w:rPr>
-          <w:color w:val="27282C"/>
-          <w:sz w:val="24"/>
-          <w:szCs w:val="24"/>
-        </w:rPr>
-        <w:t xml:space="preserve">) for </w:t>
-      </w:r>
-      <w:proofErr w:type="gramStart"/>
+        <w:t xml:space="preserve"> to generate % of time and actual time (in ms) for </w:t>
+      </w:r>
       <w:r>
         <w:rPr>
           <w:rFonts w:ascii="Courier New" w:hAnsi="Courier New" w:cs="Courier New"/>
@@ -313,9 +219,16 @@
           <w:sz w:val="24"/>
           <w:szCs w:val="24"/>
         </w:rPr>
-        <w:t>contains(</w:t>
-      </w:r>
-      <w:proofErr w:type="gramEnd"/>
+        <w:t>contains()</w:t>
+      </w:r>
+      <w:r>
+        <w:rPr>
+          <w:color w:val="27282C"/>
+          <w:sz w:val="24"/>
+          <w:szCs w:val="24"/>
+        </w:rPr>
+        <w:t xml:space="preserve"> method of your chosen </w:t>
+      </w:r>
       <w:r>
         <w:rPr>
           <w:rFonts w:ascii="Courier New" w:hAnsi="Courier New" w:cs="Courier New"/>
@@ -323,15 +236,15 @@
           <w:sz w:val="24"/>
           <w:szCs w:val="24"/>
         </w:rPr>
-        <w:t>)</w:t>
-      </w:r>
-      <w:r>
-        <w:rPr>
-          <w:color w:val="27282C"/>
-          <w:sz w:val="24"/>
-          <w:szCs w:val="24"/>
-        </w:rPr>
-        <w:t xml:space="preserve"> method of your chosen </w:t>
+        <w:t>Collection</w:t>
+      </w:r>
+      <w:r>
+        <w:rPr>
+          <w:color w:val="27282C"/>
+          <w:sz w:val="24"/>
+          <w:szCs w:val="24"/>
+        </w:rPr>
+        <w:t xml:space="preserve"> class – code as given uses a </w:t>
       </w:r>
       <w:r>
         <w:rPr>
@@ -340,23 +253,6 @@
           <w:sz w:val="24"/>
           <w:szCs w:val="24"/>
         </w:rPr>
-        <w:t>Collection</w:t>
-      </w:r>
-      <w:r>
-        <w:rPr>
-          <w:color w:val="27282C"/>
-          <w:sz w:val="24"/>
-          <w:szCs w:val="24"/>
-        </w:rPr>
-        <w:t xml:space="preserve"> class – code as given uses a </w:t>
-      </w:r>
-      <w:r>
-        <w:rPr>
-          <w:rFonts w:ascii="Courier New" w:hAnsi="Courier New" w:cs="Courier New"/>
-          <w:color w:val="27282C"/>
-          <w:sz w:val="24"/>
-          <w:szCs w:val="24"/>
-        </w:rPr>
         <w:t>LinkedList</w:t>
       </w:r>
       <w:r>
@@ -368,7 +264,7 @@
         <w:t xml:space="preserve">. </w:t>
       </w:r>
     </w:p>
-    <w:p xmlns:wp14="http://schemas.microsoft.com/office/word/2010/wordml" wp14:textId="77777777">
+    <w:p>
       <w:pPr>
         <w:pStyle w:val="NoSpacing"/>
         <w:rPr>
@@ -378,7 +274,7 @@
         </w:rPr>
       </w:pPr>
     </w:p>
-    <w:p xmlns:wp14="http://schemas.microsoft.com/office/word/2010/wordml" wp14:textId="77777777">
+    <w:p>
       <w:pPr>
         <w:pStyle w:val="NoSpacing"/>
         <w:rPr>
@@ -395,10 +291,8 @@
         </w:rPr>
         <w:t>Complete the following table:</w:t>
       </w:r>
-      <w:bookmarkStart w:name="_GoBack" w:id="0"/>
-      <w:bookmarkEnd w:id="0"/>
     </w:p>
-    <w:p xmlns:wp14="http://schemas.microsoft.com/office/word/2010/wordml" wp14:textId="77777777">
+    <w:p>
       <w:pPr>
         <w:pStyle w:val="NoSpacing"/>
         <w:rPr>
@@ -420,13 +314,12 @@
         <w:gridCol w:w="2102"/>
         <w:gridCol w:w="2287"/>
       </w:tblGrid>
-      <w:tr xmlns:wp14="http://schemas.microsoft.com/office/word/2010/wordml" wp14:textId="77777777">
+      <w:tr>
         <w:tc>
           <w:tcPr>
             <w:tcW w:w="2340" w:type="dxa"/>
-            <w:tcMar/>
-          </w:tcPr>
-          <w:p wp14:textId="77777777">
+          </w:tcPr>
+          <w:p>
             <w:pPr>
               <w:pStyle w:val="NoSpacing"/>
               <w:rPr>
@@ -448,7 +341,7 @@
               <w:t>Data Structure used to store dictionary</w:t>
             </w:r>
           </w:p>
-          <w:p wp14:textId="77777777">
+          <w:p>
             <w:pPr>
               <w:pStyle w:val="NoSpacing"/>
               <w:rPr>
@@ -464,9 +357,8 @@
         <w:tc>
           <w:tcPr>
             <w:tcW w:w="2287" w:type="dxa"/>
-            <w:tcMar/>
-          </w:tcPr>
-          <w:p wp14:textId="77777777">
+          </w:tcPr>
+          <w:p>
             <w:pPr>
               <w:pStyle w:val="NoSpacing"/>
               <w:rPr>
@@ -497,7 +389,6 @@
               </w:rPr>
               <w:t xml:space="preserve">Time for </w:t>
             </w:r>
-            <w:proofErr w:type="gramStart"/>
             <w:r>
               <w:rPr>
                 <w:rFonts w:ascii="Courier New" w:hAnsi="Courier New" w:cs="Courier New"/>
@@ -507,9 +398,57 @@
                 <w:szCs w:val="24"/>
                 <w:u w:val="single"/>
               </w:rPr>
-              <w:t>contains(</w:t>
-            </w:r>
-            <w:proofErr w:type="gramEnd"/>
+              <w:t xml:space="preserve">contains() </w:t>
+            </w:r>
+            <w:r>
+              <w:rPr>
+                <w:b/>
+                <w:color w:val="27282C"/>
+                <w:sz w:val="24"/>
+                <w:szCs w:val="24"/>
+                <w:u w:val="single"/>
+              </w:rPr>
+              <w:t>method</w:t>
+            </w:r>
+          </w:p>
+          <w:p>
+            <w:pPr>
+              <w:pStyle w:val="NoSpacing"/>
+              <w:rPr>
+                <w:b/>
+                <w:color w:val="27282C"/>
+                <w:sz w:val="24"/>
+                <w:szCs w:val="24"/>
+                <w:u w:val="single"/>
+              </w:rPr>
+            </w:pPr>
+          </w:p>
+        </w:tc>
+        <w:tc>
+          <w:tcPr>
+            <w:tcW w:w="2102" w:type="dxa"/>
+          </w:tcPr>
+          <w:p>
+            <w:pPr>
+              <w:pStyle w:val="NoSpacing"/>
+              <w:rPr>
+                <w:b/>
+                <w:color w:val="27282C"/>
+                <w:sz w:val="24"/>
+                <w:szCs w:val="24"/>
+                <w:u w:val="single"/>
+              </w:rPr>
+            </w:pPr>
+            <w:r>
+              <w:rPr>
+                <w:b/>
+                <w:color w:val="27282C"/>
+                <w:sz w:val="24"/>
+                <w:szCs w:val="24"/>
+                <w:u w:val="single"/>
+              </w:rPr>
+              <w:t xml:space="preserve">Time in ms for </w:t>
+            </w:r>
             <w:r>
               <w:rPr>
                 <w:rFonts w:ascii="Courier New" w:hAnsi="Courier New" w:cs="Courier New"/>
@@ -519,7 +458,7 @@
                 <w:szCs w:val="24"/>
                 <w:u w:val="single"/>
               </w:rPr>
-              <w:t xml:space="preserve">) </w:t>
+              <w:t>contains()</w:t>
             </w:r>
             <w:r>
               <w:rPr>
@@ -529,372 +468,466 @@
                 <w:szCs w:val="24"/>
                 <w:u w:val="single"/>
               </w:rPr>
-              <w:t>method</w:t>
-            </w:r>
-          </w:p>
-          <w:p wp14:textId="77777777">
+              <w:t xml:space="preserve"> method</w:t>
+            </w:r>
+          </w:p>
+        </w:tc>
+        <w:tc>
+          <w:tcPr>
+            <w:tcW w:w="2287" w:type="dxa"/>
+          </w:tcPr>
+          <w:p>
             <w:pPr>
               <w:pStyle w:val="NoSpacing"/>
               <w:rPr>
                 <w:b/>
+                <w:bCs/>
                 <w:color w:val="27282C"/>
                 <w:sz w:val="24"/>
                 <w:szCs w:val="24"/>
                 <w:u w:val="single"/>
               </w:rPr>
             </w:pPr>
-          </w:p>
-        </w:tc>
-        <w:tc>
-          <w:tcPr>
-            <w:tcW w:w="2102" w:type="dxa"/>
-            <w:tcMar/>
-          </w:tcPr>
-          <w:p wp14:textId="77777777">
-            <w:pPr>
-              <w:pStyle w:val="NoSpacing"/>
+            <w:r>
               <w:rPr>
                 <w:b/>
+                <w:bCs/>
                 <w:color w:val="27282C"/>
                 <w:sz w:val="24"/>
                 <w:szCs w:val="24"/>
                 <w:u w:val="single"/>
               </w:rPr>
-            </w:pPr>
+              <w:t xml:space="preserve">Big </w:t>
+            </w:r>
             <w:r>
               <w:rPr>
                 <w:b/>
+                <w:bCs/>
                 <w:color w:val="27282C"/>
                 <w:sz w:val="24"/>
                 <w:szCs w:val="24"/>
                 <w:u w:val="single"/>
               </w:rPr>
-              <w:t xml:space="preserve">Time in </w:t>
-            </w:r>
-            <w:proofErr w:type="spellStart"/>
+              <w:t>O</w:t>
+            </w:r>
             <w:r>
               <w:rPr>
                 <w:b/>
+                <w:bCs/>
                 <w:color w:val="27282C"/>
                 <w:sz w:val="24"/>
                 <w:szCs w:val="24"/>
                 <w:u w:val="single"/>
               </w:rPr>
-              <w:t>ms</w:t>
-            </w:r>
-            <w:proofErr w:type="spellEnd"/>
-            <w:r>
-              <w:rPr>
-                <w:b/>
-                <w:color w:val="27282C"/>
-                <w:sz w:val="24"/>
-                <w:szCs w:val="24"/>
-                <w:u w:val="single"/>
-              </w:rPr>
-              <w:t xml:space="preserve"> for </w:t>
-            </w:r>
-            <w:proofErr w:type="gramStart"/>
+              <w:t xml:space="preserve">h for </w:t>
+            </w:r>
             <w:r>
               <w:rPr>
                 <w:rFonts w:ascii="Courier New" w:hAnsi="Courier New" w:cs="Courier New"/>
                 <w:b/>
+                <w:bCs/>
                 <w:color w:val="27282C"/>
                 <w:sz w:val="24"/>
                 <w:szCs w:val="24"/>
                 <w:u w:val="single"/>
               </w:rPr>
-              <w:t>contains(</w:t>
-            </w:r>
-            <w:proofErr w:type="gramEnd"/>
-            <w:r>
+              <w:t>contains()</w:t>
+            </w:r>
+            <w:r>
+              <w:rPr>
+                <w:b/>
+                <w:bCs/>
+                <w:color w:val="27282C"/>
+                <w:sz w:val="24"/>
+                <w:szCs w:val="24"/>
+                <w:u w:val="single"/>
+              </w:rPr>
+              <w:t xml:space="preserve"> method</w:t>
+            </w:r>
+          </w:p>
+          <w:p>
+            <w:pPr>
+              <w:pStyle w:val="NoSpacing"/>
+              <w:rPr>
+                <w:b/>
+                <w:bCs/>
+                <w:color w:val="27282C"/>
+                <w:sz w:val="24"/>
+                <w:szCs w:val="24"/>
+                <w:u w:val="single"/>
+              </w:rPr>
+            </w:pPr>
+            <w:r>
+              <w:rPr>
+                <w:b/>
+                <w:bCs/>
+                <w:color w:val="27282C"/>
+                <w:sz w:val="24"/>
+                <w:szCs w:val="24"/>
+                <w:u w:val="single"/>
+              </w:rPr>
+              <w:t>n – size of the dictionary</w:t>
+            </w:r>
+          </w:p>
+        </w:tc>
+      </w:tr>
+      <w:tr>
+        <w:tc>
+          <w:tcPr>
+            <w:tcW w:w="2340" w:type="dxa"/>
+          </w:tcPr>
+          <w:p>
+            <w:pPr>
+              <w:pStyle w:val="NoSpacing"/>
               <w:rPr>
                 <w:rFonts w:ascii="Courier New" w:hAnsi="Courier New" w:cs="Courier New"/>
-                <w:b/>
-                <w:color w:val="27282C"/>
-                <w:sz w:val="24"/>
-                <w:szCs w:val="24"/>
-                <w:u w:val="single"/>
-              </w:rPr>
-              <w:t>)</w:t>
-            </w:r>
-            <w:r>
-              <w:rPr>
-                <w:b/>
-                <w:color w:val="27282C"/>
-                <w:sz w:val="24"/>
-                <w:szCs w:val="24"/>
-                <w:u w:val="single"/>
-              </w:rPr>
-              <w:t xml:space="preserve"> method</w:t>
+                <w:color w:val="27282C"/>
+                <w:sz w:val="24"/>
+                <w:szCs w:val="24"/>
+              </w:rPr>
+            </w:pPr>
+            <w:r>
+              <w:rPr>
+                <w:rFonts w:ascii="Courier New" w:hAnsi="Courier New" w:cs="Courier New"/>
+                <w:color w:val="27282C"/>
+                <w:sz w:val="24"/>
+                <w:szCs w:val="24"/>
+              </w:rPr>
+              <w:t>LinkedList</w:t>
             </w:r>
           </w:p>
         </w:tc>
         <w:tc>
           <w:tcPr>
             <w:tcW w:w="2287" w:type="dxa"/>
-            <w:tcMar/>
-          </w:tcPr>
-          <w:p wp14:textId="688797E6">
-            <w:pPr>
-              <w:pStyle w:val="NoSpacing"/>
-              <w:rPr>
-                <w:b w:val="1"/>
-                <w:bCs w:val="1"/>
-                <w:color w:val="27282C"/>
-                <w:sz w:val="24"/>
-                <w:szCs w:val="24"/>
-                <w:u w:val="single"/>
-              </w:rPr>
-            </w:pPr>
-            <w:r>
-              <w:rPr>
-                <w:b w:val="1"/>
-                <w:bCs w:val="1"/>
-                <w:color w:val="27282C"/>
-                <w:sz w:val="24"/>
-                <w:szCs w:val="24"/>
-                <w:u w:val="single"/>
-              </w:rPr>
-              <w:t xml:space="preserve">Big </w:t>
-            </w:r>
-            <w:r>
-              <w:rPr>
-                <w:b w:val="1"/>
-                <w:bCs w:val="1"/>
-                <w:color w:val="27282C"/>
-                <w:sz w:val="24"/>
-                <w:szCs w:val="24"/>
-                <w:u w:val="single"/>
-              </w:rPr>
-              <w:t>O</w:t>
-            </w:r>
-            <w:r>
-              <w:rPr>
-                <w:b w:val="1"/>
-                <w:bCs w:val="1"/>
-                <w:color w:val="27282C"/>
-                <w:sz w:val="24"/>
-                <w:szCs w:val="24"/>
-                <w:u w:val="single"/>
-              </w:rPr>
-              <w:t>h for</w:t>
-            </w:r>
-            <w:r>
-              <w:rPr>
-                <w:b w:val="1"/>
-                <w:bCs w:val="1"/>
-                <w:color w:val="27282C"/>
-                <w:sz w:val="24"/>
-                <w:szCs w:val="24"/>
-                <w:u w:val="single"/>
-              </w:rPr>
-              <w:t xml:space="preserve"> </w:t>
-            </w:r>
-            <w:r>
-              <w:rPr>
-                <w:rFonts w:ascii="Courier New" w:hAnsi="Courier New" w:cs="Courier New"/>
-                <w:b w:val="1"/>
-                <w:bCs w:val="1"/>
-                <w:color w:val="27282C"/>
-                <w:sz w:val="24"/>
-                <w:szCs w:val="24"/>
-                <w:u w:val="single"/>
-              </w:rPr>
-              <w:t>contains</w:t>
-            </w:r>
-            <w:r>
-              <w:rPr>
-                <w:rFonts w:ascii="Courier New" w:hAnsi="Courier New" w:cs="Courier New"/>
-                <w:b w:val="1"/>
-                <w:bCs w:val="1"/>
-                <w:color w:val="27282C"/>
-                <w:sz w:val="24"/>
-                <w:szCs w:val="24"/>
-                <w:u w:val="single"/>
-              </w:rPr>
-              <w:t>(</w:t>
-            </w:r>
-            <w:r>
-              <w:rPr>
-                <w:rFonts w:ascii="Courier New" w:hAnsi="Courier New" w:cs="Courier New"/>
-                <w:b w:val="1"/>
-                <w:bCs w:val="1"/>
-                <w:color w:val="27282C"/>
-                <w:sz w:val="24"/>
-                <w:szCs w:val="24"/>
-                <w:u w:val="single"/>
-              </w:rPr>
-              <w:t>)</w:t>
-            </w:r>
-            <w:r>
-              <w:rPr>
-                <w:b w:val="1"/>
-                <w:bCs w:val="1"/>
-                <w:color w:val="27282C"/>
-                <w:sz w:val="24"/>
-                <w:szCs w:val="24"/>
-                <w:u w:val="single"/>
-              </w:rPr>
-              <w:t xml:space="preserve"> method</w:t>
-            </w:r>
-          </w:p>
-          <w:p wp14:textId="78AD9C87">
-            <w:pPr>
-              <w:pStyle w:val="NoSpacing"/>
-              <w:rPr>
-                <w:b w:val="1"/>
-                <w:bCs w:val="1"/>
-                <w:color w:val="27282C"/>
-                <w:sz w:val="24"/>
-                <w:szCs w:val="24"/>
-                <w:u w:val="single"/>
-              </w:rPr>
-            </w:pPr>
-            <w:r>
-              <w:rPr>
-                <w:b w:val="1"/>
-                <w:bCs w:val="1"/>
-                <w:color w:val="27282C"/>
-                <w:sz w:val="24"/>
-                <w:szCs w:val="24"/>
-                <w:u w:val="single"/>
-              </w:rPr>
-              <w:t>n – size of the dictionary</w:t>
+          </w:tcPr>
+          <w:p>
+            <w:pPr>
+              <w:pStyle w:val="NoSpacing"/>
+              <w:rPr>
+                <w:color w:val="27282C"/>
+                <w:sz w:val="24"/>
+                <w:szCs w:val="24"/>
+              </w:rPr>
+            </w:pPr>
+            <w:r>
+              <w:rPr>
+                <w:color w:val="27282C"/>
+                <w:sz w:val="24"/>
+                <w:szCs w:val="24"/>
+              </w:rPr>
+              <w:t>91%</w:t>
+            </w:r>
+          </w:p>
+        </w:tc>
+        <w:tc>
+          <w:tcPr>
+            <w:tcW w:w="2102" w:type="dxa"/>
+          </w:tcPr>
+          <w:p>
+            <w:pPr>
+              <w:pStyle w:val="NoSpacing"/>
+              <w:rPr>
+                <w:color w:val="27282C"/>
+                <w:sz w:val="24"/>
+                <w:szCs w:val="24"/>
+              </w:rPr>
+            </w:pPr>
+            <w:r>
+              <w:rPr>
+                <w:color w:val="27282C"/>
+                <w:sz w:val="24"/>
+                <w:szCs w:val="24"/>
+              </w:rPr>
+              <w:t>9928</w:t>
+            </w:r>
+          </w:p>
+        </w:tc>
+        <w:tc>
+          <w:tcPr>
+            <w:tcW w:w="2287" w:type="dxa"/>
+          </w:tcPr>
+          <w:p>
+            <w:pPr>
+              <w:pStyle w:val="NoSpacing"/>
+              <w:rPr>
+                <w:color w:val="27282C"/>
+                <w:sz w:val="24"/>
+                <w:szCs w:val="24"/>
+              </w:rPr>
+            </w:pPr>
+            <w:r>
+              <w:rPr>
+                <w:color w:val="27282C"/>
+                <w:sz w:val="24"/>
+                <w:szCs w:val="24"/>
+              </w:rPr>
+              <w:t>O(n)</w:t>
             </w:r>
           </w:p>
         </w:tc>
       </w:tr>
-      <w:tr xmlns:wp14="http://schemas.microsoft.com/office/word/2010/wordml" wp14:textId="77777777">
+      <w:tr>
         <w:tc>
           <w:tcPr>
             <w:tcW w:w="2340" w:type="dxa"/>
-            <w:tcMar/>
-          </w:tcPr>
-          <w:p wp14:textId="77777777">
-            <w:pPr>
-              <w:pStyle w:val="NoSpacing"/>
-              <w:rPr>
-                <w:rFonts w:ascii="Courier New" w:hAnsi="Courier New" w:cs="Courier New"/>
-                <w:color w:val="27282C"/>
-                <w:sz w:val="24"/>
-                <w:szCs w:val="24"/>
-              </w:rPr>
-            </w:pPr>
-            <w:r>
-              <w:rPr>
-                <w:rFonts w:ascii="Courier New" w:hAnsi="Courier New" w:cs="Courier New"/>
-                <w:color w:val="27282C"/>
-                <w:sz w:val="24"/>
-                <w:szCs w:val="24"/>
-              </w:rPr>
-              <w:t>LinkedList</w:t>
+          </w:tcPr>
+          <w:p>
+            <w:pPr>
+              <w:pStyle w:val="NoSpacing"/>
+              <w:rPr>
+                <w:color w:val="27282C"/>
+                <w:sz w:val="24"/>
+                <w:szCs w:val="24"/>
+              </w:rPr>
+            </w:pPr>
+            <w:r>
+              <w:rPr>
+                <w:color w:val="27282C"/>
+                <w:sz w:val="24"/>
+                <w:szCs w:val="24"/>
+              </w:rPr>
+              <w:t>ArrayList</w:t>
             </w:r>
           </w:p>
         </w:tc>
         <w:tc>
           <w:tcPr>
             <w:tcW w:w="2287" w:type="dxa"/>
-            <w:tcMar/>
-          </w:tcPr>
-          <w:p wp14:textId="77777777">
-            <w:pPr>
-              <w:pStyle w:val="NoSpacing"/>
-              <w:rPr>
-                <w:color w:val="27282C"/>
-                <w:sz w:val="24"/>
-                <w:szCs w:val="24"/>
-              </w:rPr>
-            </w:pPr>
+          </w:tcPr>
+          <w:p>
+            <w:pPr>
+              <w:pStyle w:val="NoSpacing"/>
+              <w:rPr>
+                <w:color w:val="27282C"/>
+                <w:sz w:val="24"/>
+                <w:szCs w:val="24"/>
+              </w:rPr>
+            </w:pPr>
+            <w:r>
+              <w:rPr>
+                <w:color w:val="27282C"/>
+                <w:sz w:val="24"/>
+                <w:szCs w:val="24"/>
+              </w:rPr>
+              <w:t>85%</w:t>
+            </w:r>
           </w:p>
         </w:tc>
         <w:tc>
           <w:tcPr>
             <w:tcW w:w="2102" w:type="dxa"/>
-            <w:tcMar/>
-          </w:tcPr>
-          <w:p wp14:textId="77777777">
-            <w:pPr>
-              <w:pStyle w:val="NoSpacing"/>
-              <w:rPr>
-                <w:color w:val="27282C"/>
-                <w:sz w:val="24"/>
-                <w:szCs w:val="24"/>
-              </w:rPr>
-            </w:pPr>
+          </w:tcPr>
+          <w:p>
+            <w:pPr>
+              <w:pStyle w:val="NoSpacing"/>
+              <w:rPr>
+                <w:color w:val="27282C"/>
+                <w:sz w:val="24"/>
+                <w:szCs w:val="24"/>
+              </w:rPr>
+            </w:pPr>
+            <w:r>
+              <w:rPr>
+                <w:color w:val="27282C"/>
+                <w:sz w:val="24"/>
+                <w:szCs w:val="24"/>
+              </w:rPr>
+              <w:t>6900</w:t>
+            </w:r>
           </w:p>
         </w:tc>
         <w:tc>
           <w:tcPr>
             <w:tcW w:w="2287" w:type="dxa"/>
-            <w:tcMar/>
-          </w:tcPr>
-          <w:p wp14:textId="21A38903">
-            <w:pPr>
-              <w:pStyle w:val="NoSpacing"/>
-              <w:rPr>
-                <w:color w:val="27282C"/>
-                <w:sz w:val="24"/>
-                <w:szCs w:val="24"/>
-              </w:rPr>
-            </w:pPr>
+          </w:tcPr>
+          <w:p>
+            <w:pPr>
+              <w:pStyle w:val="NoSpacing"/>
+              <w:rPr>
+                <w:color w:val="FF0000"/>
+                <w:sz w:val="24"/>
+                <w:szCs w:val="24"/>
+              </w:rPr>
+            </w:pPr>
+            <w:r>
+              <w:rPr>
+                <w:color w:val="FF0000"/>
+                <w:sz w:val="24"/>
+                <w:szCs w:val="24"/>
+              </w:rPr>
+              <w:t>O(n)</w:t>
+            </w:r>
           </w:p>
         </w:tc>
       </w:tr>
-      <w:tr xmlns:wp14="http://schemas.microsoft.com/office/word/2010/wordml" wp14:textId="77777777">
+      <w:tr>
         <w:tc>
           <w:tcPr>
             <w:tcW w:w="2340" w:type="dxa"/>
-            <w:tcMar/>
-          </w:tcPr>
-          <w:p wp14:textId="3A6F0640">
-            <w:pPr>
-              <w:pStyle w:val="NoSpacing"/>
-              <w:rPr>
-                <w:color w:val="27282C"/>
-                <w:sz w:val="24"/>
-                <w:szCs w:val="24"/>
-              </w:rPr>
-            </w:pPr>
+          </w:tcPr>
+          <w:p>
+            <w:pPr>
+              <w:pStyle w:val="NoSpacing"/>
+              <w:rPr>
+                <w:color w:val="27282C"/>
+                <w:sz w:val="24"/>
+                <w:szCs w:val="24"/>
+              </w:rPr>
+            </w:pPr>
+            <w:r>
+              <w:rPr>
+                <w:color w:val="27282C"/>
+                <w:sz w:val="24"/>
+                <w:szCs w:val="24"/>
+              </w:rPr>
+              <w:t>HashSet</w:t>
+            </w:r>
           </w:p>
         </w:tc>
         <w:tc>
           <w:tcPr>
             <w:tcW w:w="2287" w:type="dxa"/>
-            <w:tcMar/>
-          </w:tcPr>
-          <w:p wp14:textId="77777777">
-            <w:pPr>
-              <w:pStyle w:val="NoSpacing"/>
-              <w:rPr>
-                <w:color w:val="27282C"/>
-                <w:sz w:val="24"/>
-                <w:szCs w:val="24"/>
-              </w:rPr>
-            </w:pPr>
+          </w:tcPr>
+          <w:p>
+            <w:pPr>
+              <w:pStyle w:val="NoSpacing"/>
+              <w:rPr>
+                <w:color w:val="27282C"/>
+                <w:sz w:val="24"/>
+                <w:szCs w:val="24"/>
+              </w:rPr>
+            </w:pPr>
+            <w:r>
+              <w:rPr>
+                <w:color w:val="27282C"/>
+                <w:sz w:val="24"/>
+                <w:szCs w:val="24"/>
+              </w:rPr>
+              <w:t>2%</w:t>
+            </w:r>
           </w:p>
         </w:tc>
         <w:tc>
           <w:tcPr>
             <w:tcW w:w="2102" w:type="dxa"/>
-            <w:tcMar/>
-          </w:tcPr>
-          <w:p wp14:textId="77777777">
-            <w:pPr>
-              <w:pStyle w:val="NoSpacing"/>
-              <w:rPr>
-                <w:color w:val="27282C"/>
-                <w:sz w:val="24"/>
-                <w:szCs w:val="24"/>
-              </w:rPr>
-            </w:pPr>
+          </w:tcPr>
+          <w:p>
+            <w:pPr>
+              <w:pStyle w:val="NoSpacing"/>
+              <w:rPr>
+                <w:color w:val="27282C"/>
+                <w:sz w:val="24"/>
+                <w:szCs w:val="24"/>
+              </w:rPr>
+            </w:pPr>
+            <w:r>
+              <w:rPr>
+                <w:color w:val="27282C"/>
+                <w:sz w:val="24"/>
+                <w:szCs w:val="24"/>
+              </w:rPr>
+              <w:t>12</w:t>
+            </w:r>
           </w:p>
         </w:tc>
         <w:tc>
           <w:tcPr>
             <w:tcW w:w="2287" w:type="dxa"/>
-            <w:tcMar/>
-          </w:tcPr>
-          <w:p wp14:textId="7119C58F">
+          </w:tcPr>
+          <w:p>
+            <w:pPr>
+              <w:pStyle w:val="NoSpacing"/>
+              <w:rPr>
+                <w:sz w:val="24"/>
+                <w:szCs w:val="24"/>
+              </w:rPr>
+            </w:pPr>
+            <w:r>
+              <w:rPr>
+                <w:sz w:val="24"/>
+                <w:szCs w:val="24"/>
+              </w:rPr>
+              <w:t>O(1)</w:t>
+            </w:r>
+          </w:p>
+        </w:tc>
+      </w:tr>
+      <w:tr>
+        <w:tc>
+          <w:tcPr>
+            <w:tcW w:w="2340" w:type="dxa"/>
+          </w:tcPr>
+          <w:p>
+            <w:pPr>
+              <w:pStyle w:val="NoSpacing"/>
+              <w:rPr>
+                <w:color w:val="27282C"/>
+                <w:sz w:val="24"/>
+                <w:szCs w:val="24"/>
+              </w:rPr>
+            </w:pPr>
+            <w:r>
+              <w:rPr>
+                <w:color w:val="27282C"/>
+                <w:sz w:val="24"/>
+                <w:szCs w:val="24"/>
+              </w:rPr>
+              <w:t>TreeSet</w:t>
+            </w:r>
+          </w:p>
+        </w:tc>
+        <w:tc>
+          <w:tcPr>
+            <w:tcW w:w="2287" w:type="dxa"/>
+          </w:tcPr>
+          <w:p>
+            <w:pPr>
+              <w:pStyle w:val="NoSpacing"/>
+              <w:rPr>
+                <w:color w:val="27282C"/>
+                <w:sz w:val="24"/>
+                <w:szCs w:val="24"/>
+              </w:rPr>
+            </w:pPr>
+            <w:r>
+              <w:rPr>
+                <w:color w:val="27282C"/>
+                <w:sz w:val="24"/>
+                <w:szCs w:val="24"/>
+              </w:rPr>
+              <w:t>3%</w:t>
+            </w:r>
+          </w:p>
+        </w:tc>
+        <w:tc>
+          <w:tcPr>
+            <w:tcW w:w="2102" w:type="dxa"/>
+          </w:tcPr>
+          <w:p>
+            <w:pPr>
+              <w:pStyle w:val="NoSpacing"/>
+              <w:rPr>
+                <w:color w:val="27282C"/>
+                <w:sz w:val="24"/>
+                <w:szCs w:val="24"/>
+              </w:rPr>
+            </w:pPr>
+            <w:r>
+              <w:rPr>
+                <w:color w:val="27282C"/>
+                <w:sz w:val="24"/>
+                <w:szCs w:val="24"/>
+              </w:rPr>
+              <w:t>24</w:t>
+            </w:r>
+          </w:p>
+        </w:tc>
+        <w:tc>
+          <w:tcPr>
+            <w:tcW w:w="2287" w:type="dxa"/>
+          </w:tcPr>
+          <w:p>
             <w:pPr>
               <w:pStyle w:val="NoSpacing"/>
               <w:rPr>
@@ -903,221 +936,212 @@
                 <w:szCs w:val="24"/>
               </w:rPr>
             </w:pPr>
+            <w:r>
+              <w:rPr>
+                <w:color w:val="FF0000"/>
+                <w:sz w:val="24"/>
+                <w:szCs w:val="24"/>
+              </w:rPr>
+              <w:t>O(log(n))</w:t>
+            </w:r>
           </w:p>
         </w:tc>
       </w:tr>
-      <w:tr xmlns:wp14="http://schemas.microsoft.com/office/word/2010/wordml" wp14:textId="77777777">
+      <w:tr>
         <w:tc>
           <w:tcPr>
             <w:tcW w:w="2340" w:type="dxa"/>
-            <w:tcMar/>
-          </w:tcPr>
-          <w:p wp14:textId="524728AF">
-            <w:pPr>
-              <w:pStyle w:val="NoSpacing"/>
-              <w:rPr>
-                <w:color w:val="27282C"/>
-                <w:sz w:val="24"/>
-                <w:szCs w:val="24"/>
-              </w:rPr>
-            </w:pPr>
+          </w:tcPr>
+          <w:p>
+            <w:pPr>
+              <w:pStyle w:val="NoSpacing"/>
+              <w:rPr>
+                <w:color w:val="27282C"/>
+                <w:sz w:val="24"/>
+                <w:szCs w:val="24"/>
+              </w:rPr>
+            </w:pPr>
+            <w:r>
+              <w:rPr>
+                <w:color w:val="27282C"/>
+                <w:sz w:val="24"/>
+                <w:szCs w:val="24"/>
+              </w:rPr>
+              <w:t>ArrayDeque</w:t>
+            </w:r>
           </w:p>
         </w:tc>
         <w:tc>
           <w:tcPr>
             <w:tcW w:w="2287" w:type="dxa"/>
-            <w:tcMar/>
-          </w:tcPr>
-          <w:p wp14:textId="77777777">
-            <w:pPr>
-              <w:pStyle w:val="NoSpacing"/>
-              <w:rPr>
-                <w:color w:val="27282C"/>
-                <w:sz w:val="24"/>
-                <w:szCs w:val="24"/>
-              </w:rPr>
-            </w:pPr>
+          </w:tcPr>
+          <w:p>
+            <w:pPr>
+              <w:pStyle w:val="NoSpacing"/>
+              <w:rPr>
+                <w:color w:val="27282C"/>
+                <w:sz w:val="24"/>
+                <w:szCs w:val="24"/>
+              </w:rPr>
+            </w:pPr>
+            <w:r>
+              <w:rPr>
+                <w:color w:val="27282C"/>
+                <w:sz w:val="24"/>
+                <w:szCs w:val="24"/>
+              </w:rPr>
+              <w:t>89%</w:t>
+            </w:r>
           </w:p>
         </w:tc>
         <w:tc>
           <w:tcPr>
             <w:tcW w:w="2102" w:type="dxa"/>
-            <w:tcMar/>
-          </w:tcPr>
-          <w:p wp14:textId="77777777">
-            <w:pPr>
-              <w:pStyle w:val="NoSpacing"/>
-              <w:rPr>
-                <w:color w:val="27282C"/>
-                <w:sz w:val="24"/>
-                <w:szCs w:val="24"/>
-              </w:rPr>
-            </w:pPr>
+          </w:tcPr>
+          <w:p>
+            <w:pPr>
+              <w:pStyle w:val="NoSpacing"/>
+              <w:rPr>
+                <w:color w:val="27282C"/>
+                <w:sz w:val="24"/>
+                <w:szCs w:val="24"/>
+              </w:rPr>
+            </w:pPr>
+            <w:r>
+              <w:rPr>
+                <w:color w:val="27282C"/>
+                <w:sz w:val="24"/>
+                <w:szCs w:val="24"/>
+              </w:rPr>
+              <w:t>5838</w:t>
+            </w:r>
           </w:p>
         </w:tc>
         <w:tc>
           <w:tcPr>
             <w:tcW w:w="2287" w:type="dxa"/>
-            <w:tcMar/>
-          </w:tcPr>
-          <w:p wp14:textId="21AFA0F4">
-            <w:pPr>
-              <w:pStyle w:val="NoSpacing"/>
-              <w:rPr>
-                <w:color w:val="auto"/>
-                <w:sz w:val="24"/>
-                <w:szCs w:val="24"/>
-              </w:rPr>
-            </w:pPr>
+          </w:tcPr>
+          <w:p>
+            <w:pPr>
+              <w:pStyle w:val="NoSpacing"/>
+              <w:rPr>
+                <w:color w:val="27282C"/>
+                <w:sz w:val="24"/>
+                <w:szCs w:val="24"/>
+              </w:rPr>
+            </w:pPr>
+            <w:r>
+              <w:rPr>
+                <w:color w:val="27282C"/>
+                <w:sz w:val="24"/>
+                <w:szCs w:val="24"/>
+              </w:rPr>
+              <w:t>O(n)</w:t>
+            </w:r>
           </w:p>
         </w:tc>
       </w:tr>
-      <w:tr xmlns:wp14="http://schemas.microsoft.com/office/word/2010/wordml" wp14:textId="77777777">
+      <w:tr>
         <w:tc>
           <w:tcPr>
             <w:tcW w:w="2340" w:type="dxa"/>
-            <w:tcMar/>
-          </w:tcPr>
-          <w:p wp14:textId="49279C42">
-            <w:pPr>
-              <w:pStyle w:val="NoSpacing"/>
-              <w:rPr>
-                <w:color w:val="27282C"/>
-                <w:sz w:val="24"/>
-                <w:szCs w:val="24"/>
-              </w:rPr>
-            </w:pPr>
+          </w:tcPr>
+          <w:p>
+            <w:pPr>
+              <w:pStyle w:val="NoSpacing"/>
+              <w:rPr>
+                <w:color w:val="27282C"/>
+                <w:sz w:val="24"/>
+                <w:szCs w:val="24"/>
+              </w:rPr>
+            </w:pPr>
+            <w:r>
+              <w:rPr>
+                <w:color w:val="27282C"/>
+                <w:sz w:val="24"/>
+                <w:szCs w:val="24"/>
+              </w:rPr>
+              <w:t>LinkedHashSet</w:t>
+            </w:r>
           </w:p>
         </w:tc>
         <w:tc>
           <w:tcPr>
             <w:tcW w:w="2287" w:type="dxa"/>
-            <w:tcMar/>
-          </w:tcPr>
-          <w:p wp14:textId="77777777">
-            <w:pPr>
-              <w:pStyle w:val="NoSpacing"/>
-              <w:rPr>
-                <w:color w:val="27282C"/>
-                <w:sz w:val="24"/>
-                <w:szCs w:val="24"/>
-              </w:rPr>
-            </w:pPr>
+          </w:tcPr>
+          <w:p>
+            <w:pPr>
+              <w:pStyle w:val="NoSpacing"/>
+              <w:rPr>
+                <w:color w:val="27282C"/>
+                <w:sz w:val="24"/>
+                <w:szCs w:val="24"/>
+              </w:rPr>
+            </w:pPr>
+            <w:r>
+              <w:rPr>
+                <w:color w:val="27282C"/>
+                <w:sz w:val="24"/>
+                <w:szCs w:val="24"/>
+              </w:rPr>
+              <w:t>N/A</w:t>
+            </w:r>
           </w:p>
         </w:tc>
         <w:tc>
           <w:tcPr>
             <w:tcW w:w="2102" w:type="dxa"/>
-            <w:tcMar/>
-          </w:tcPr>
-          <w:p wp14:textId="77777777">
-            <w:pPr>
-              <w:pStyle w:val="NoSpacing"/>
-              <w:rPr>
-                <w:color w:val="27282C"/>
-                <w:sz w:val="24"/>
-                <w:szCs w:val="24"/>
-              </w:rPr>
-            </w:pPr>
+          </w:tcPr>
+          <w:p>
+            <w:pPr>
+              <w:pStyle w:val="NoSpacing"/>
+              <w:rPr>
+                <w:color w:val="27282C"/>
+                <w:sz w:val="24"/>
+                <w:szCs w:val="24"/>
+              </w:rPr>
+            </w:pPr>
+            <w:r>
+              <w:rPr>
+                <w:color w:val="27282C"/>
+                <w:sz w:val="24"/>
+                <w:szCs w:val="24"/>
+              </w:rPr>
+              <w:t>N/A</w:t>
+            </w:r>
           </w:p>
         </w:tc>
         <w:tc>
           <w:tcPr>
             <w:tcW w:w="2287" w:type="dxa"/>
-            <w:tcMar/>
-          </w:tcPr>
-          <w:p wp14:textId="5BC09B74">
-            <w:pPr>
-              <w:pStyle w:val="NoSpacing"/>
-              <w:rPr>
-                <w:color w:val="FF0000"/>
-                <w:sz w:val="24"/>
-                <w:szCs w:val="24"/>
-              </w:rPr>
-            </w:pPr>
-          </w:p>
-        </w:tc>
-      </w:tr>
-      <w:tr xmlns:wp14="http://schemas.microsoft.com/office/word/2010/wordml" wp14:textId="77777777">
-        <w:tc>
-          <w:tcPr>
-            <w:tcW w:w="2340" w:type="dxa"/>
-            <w:tcMar/>
-          </w:tcPr>
-          <w:p wp14:textId="77777777">
-            <w:pPr>
-              <w:pStyle w:val="NoSpacing"/>
-              <w:rPr>
-                <w:color w:val="27282C"/>
-                <w:sz w:val="24"/>
-                <w:szCs w:val="24"/>
-              </w:rPr>
-            </w:pPr>
-          </w:p>
-        </w:tc>
-        <w:tc>
-          <w:tcPr>
-            <w:tcW w:w="2287" w:type="dxa"/>
-            <w:tcMar/>
-          </w:tcPr>
-          <w:p wp14:textId="77777777">
-            <w:pPr>
-              <w:pStyle w:val="NoSpacing"/>
-              <w:rPr>
-                <w:color w:val="27282C"/>
-                <w:sz w:val="24"/>
-                <w:szCs w:val="24"/>
-              </w:rPr>
-            </w:pPr>
-          </w:p>
-        </w:tc>
-        <w:tc>
-          <w:tcPr>
-            <w:tcW w:w="2102" w:type="dxa"/>
-            <w:tcMar/>
-          </w:tcPr>
-          <w:p wp14:textId="77777777">
-            <w:pPr>
-              <w:pStyle w:val="NoSpacing"/>
-              <w:rPr>
-                <w:color w:val="27282C"/>
-                <w:sz w:val="24"/>
-                <w:szCs w:val="24"/>
-              </w:rPr>
-            </w:pPr>
-          </w:p>
-        </w:tc>
-        <w:tc>
-          <w:tcPr>
-            <w:tcW w:w="2287" w:type="dxa"/>
-            <w:tcMar/>
-          </w:tcPr>
-          <w:p wp14:textId="77777777">
-            <w:pPr>
-              <w:pStyle w:val="NoSpacing"/>
-              <w:rPr>
-                <w:color w:val="27282C"/>
-                <w:sz w:val="24"/>
-                <w:szCs w:val="24"/>
-              </w:rPr>
-            </w:pPr>
+          </w:tcPr>
+          <w:p>
+            <w:pPr>
+              <w:pStyle w:val="NoSpacing"/>
+              <w:rPr>
+                <w:color w:val="27282C"/>
+                <w:sz w:val="24"/>
+                <w:szCs w:val="24"/>
+              </w:rPr>
+            </w:pPr>
+            <w:r>
+              <w:rPr>
+                <w:color w:val="27282C"/>
+                <w:sz w:val="24"/>
+                <w:szCs w:val="24"/>
+              </w:rPr>
+              <w:t>O(1)</w:t>
+            </w:r>
           </w:p>
         </w:tc>
       </w:tr>
     </w:tbl>
     <w:p>
       <w:pPr>
-        <w:spacing w:after="160" w:afterAutospacing="off" w:line="257" w:lineRule="auto"/>
-        <w:rPr>
-          <w:rFonts w:ascii="Calibri" w:hAnsi="Calibri" w:eastAsia="Calibri" w:cs="Calibri" w:asciiTheme="minorAscii" w:hAnsiTheme="minorAscii" w:eastAsiaTheme="minorAscii" w:cstheme="minorAscii"/>
-          <w:b w:val="0"/>
-          <w:bCs w:val="0"/>
-          <w:i w:val="0"/>
-          <w:iCs w:val="0"/>
-          <w:caps w:val="0"/>
-          <w:smallCaps w:val="0"/>
-          <w:noProof w:val="0"/>
-          <w:color w:val="000000" w:themeColor="text1" w:themeTint="FF" w:themeShade="FF"/>
+        <w:spacing w:line="257" w:lineRule="auto"/>
+        <w:rPr>
+          <w:rFonts w:eastAsiaTheme="minorEastAsia"/>
+          <w:color w:val="000000" w:themeColor="text1"/>
           <w:sz w:val="24"/>
           <w:szCs w:val="24"/>
           <w:lang w:val="en-GB"/>
@@ -1126,54 +1150,99 @@
     </w:p>
     <w:p>
       <w:pPr>
-        <w:spacing w:after="160" w:afterAutospacing="off" w:line="257" w:lineRule="auto"/>
-        <w:rPr>
-          <w:rFonts w:ascii="Calibri" w:hAnsi="Calibri" w:eastAsia="Calibri" w:cs="Calibri" w:asciiTheme="minorAscii" w:hAnsiTheme="minorAscii" w:eastAsiaTheme="minorAscii" w:cstheme="minorAscii"/>
-          <w:noProof w:val="0"/>
-          <w:sz w:val="22"/>
-          <w:szCs w:val="22"/>
-          <w:lang w:val="en-IE"/>
+        <w:spacing w:line="257" w:lineRule="auto"/>
+        <w:rPr>
+          <w:sz w:val="24"/>
+          <w:szCs w:val="24"/>
+          <w:lang w:val="en-GB"/>
         </w:rPr>
       </w:pPr>
       <w:r>
         <w:rPr>
-          <w:rFonts w:ascii="Calibri" w:hAnsi="Calibri" w:eastAsia="Calibri" w:cs="Calibri" w:asciiTheme="minorAscii" w:hAnsiTheme="minorAscii" w:eastAsiaTheme="minorAscii" w:cstheme="minorAscii"/>
-          <w:b w:val="0"/>
-          <w:bCs w:val="0"/>
-          <w:i w:val="0"/>
-          <w:iCs w:val="0"/>
-          <w:caps w:val="0"/>
-          <w:smallCaps w:val="0"/>
-          <w:noProof w:val="0"/>
-          <w:color w:val="000000" w:themeColor="text1" w:themeTint="FF" w:themeShade="FF"/>
           <w:sz w:val="24"/>
           <w:szCs w:val="24"/>
           <w:lang w:val="en-GB"/>
         </w:rPr>
-        <w:t>Obtained with ___________ processor, _________ GHz, Java Version ___, Windows 11 (or specify if not…)</w:t>
+        <w:t xml:space="preserve">Obtained with </w:t>
+      </w:r>
+      <w:r>
+        <w:rPr>
+          <w:sz w:val="24"/>
+          <w:szCs w:val="24"/>
+          <w:lang w:val="en-GB"/>
+        </w:rPr>
+        <w:t>Intel(R) Core(TM) i5-10210U CPU @ 1.60GHz   2.11 GHz</w:t>
+      </w:r>
+      <w:r>
+        <w:rPr>
+          <w:sz w:val="24"/>
+          <w:szCs w:val="24"/>
+          <w:lang w:val="en-GB"/>
+        </w:rPr>
+        <w:t xml:space="preserve"> </w:t>
+      </w:r>
+      <w:r>
+        <w:rPr>
+          <w:sz w:val="24"/>
+          <w:szCs w:val="24"/>
+          <w:lang w:val="en-GB"/>
+        </w:rPr>
+        <w:t xml:space="preserve">processor, </w:t>
+      </w:r>
+      <w:r>
+        <w:rPr>
+          <w:sz w:val="24"/>
+          <w:szCs w:val="24"/>
+          <w:lang w:val="en-GB"/>
+        </w:rPr>
+        <w:t xml:space="preserve">1.60 </w:t>
+      </w:r>
+      <w:r>
+        <w:rPr>
+          <w:sz w:val="24"/>
+          <w:szCs w:val="24"/>
+          <w:lang w:val="en-GB"/>
+        </w:rPr>
+        <w:t xml:space="preserve">GHz,  Java Version </w:t>
+      </w:r>
+      <w:r>
+        <w:rPr>
+          <w:sz w:val="24"/>
+          <w:szCs w:val="24"/>
+          <w:lang w:val="en-GB"/>
+        </w:rPr>
+        <w:t>23.0.1</w:t>
+      </w:r>
+      <w:r>
+        <w:rPr>
+          <w:sz w:val="24"/>
+          <w:szCs w:val="24"/>
+          <w:lang w:val="en-GB"/>
+        </w:rPr>
+        <w:t xml:space="preserve">,  Windows 11 </w:t>
+      </w:r>
+      <w:r>
+        <w:rPr>
+          <w:sz w:val="24"/>
+          <w:szCs w:val="24"/>
+          <w:lang w:val="en-GB"/>
+        </w:rPr>
+        <w:t>Enterprise</w:t>
       </w:r>
     </w:p>
     <w:p>
       <w:pPr>
-        <w:pStyle w:val="Normal"/>
-        <w:spacing w:after="160" w:afterAutospacing="off" w:line="257" w:lineRule="auto"/>
-        <w:rPr>
-          <w:rFonts w:ascii="Calibri" w:hAnsi="Calibri" w:eastAsia="Calibri" w:cs="Calibri" w:asciiTheme="minorAscii" w:hAnsiTheme="minorAscii" w:eastAsiaTheme="minorAscii" w:cstheme="minorAscii"/>
-          <w:b w:val="0"/>
-          <w:bCs w:val="0"/>
-          <w:i w:val="0"/>
-          <w:iCs w:val="0"/>
-          <w:caps w:val="0"/>
-          <w:smallCaps w:val="0"/>
-          <w:noProof w:val="0"/>
-          <w:color w:val="000000" w:themeColor="text1" w:themeTint="FF" w:themeShade="FF"/>
+        <w:spacing w:line="257" w:lineRule="auto"/>
+        <w:rPr>
+          <w:rFonts w:eastAsiaTheme="minorEastAsia"/>
+          <w:color w:val="000000" w:themeColor="text1"/>
           <w:sz w:val="24"/>
           <w:szCs w:val="24"/>
           <w:lang w:val="en-GB"/>
         </w:rPr>
       </w:pPr>
     </w:p>
-    <w:p xmlns:wp14="http://schemas.microsoft.com/office/word/2010/wordml" wp14:textId="77777777" wp14:noSpellErr="1">
+    <w:p>
       <w:pPr>
         <w:tabs>
           <w:tab w:val="left" w:pos="916"/>
@@ -1194,14 +1263,12 @@
           <w:tab w:val="left" w:pos="14656"/>
         </w:tabs>
         <w:rPr>
-          <w:rFonts w:cs="Calibri" w:cstheme="minorAscii"/>
           <w:sz w:val="24"/>
           <w:szCs w:val="24"/>
         </w:rPr>
       </w:pPr>
       <w:r>
         <w:rPr>
-          <w:rFonts w:cs="Calibri" w:cstheme="minorAscii"/>
           <w:sz w:val="24"/>
           <w:szCs w:val="24"/>
         </w:rPr>
@@ -1217,7 +1284,6 @@
       </w:r>
       <w:r>
         <w:rPr>
-          <w:rFonts w:cs="Calibri" w:cstheme="minorAscii"/>
           <w:sz w:val="24"/>
           <w:szCs w:val="24"/>
         </w:rPr>
@@ -1229,89 +1295,61 @@
           <w:sz w:val="24"/>
           <w:szCs w:val="24"/>
         </w:rPr>
-        <w:t>contains(</w:t>
-      </w:r>
-      <w:r>
-        <w:rPr>
-          <w:rFonts w:ascii="Courier New" w:hAnsi="Courier New" w:cs="Courier New"/>
-          <w:sz w:val="24"/>
-          <w:szCs w:val="24"/>
-        </w:rPr>
-        <w:t>)</w:t>
-      </w:r>
-      <w:r>
-        <w:rPr>
-          <w:rFonts w:cs="Calibri" w:cstheme="minorAscii"/>
-          <w:sz w:val="24"/>
-          <w:szCs w:val="24"/>
-        </w:rPr>
-        <w:t xml:space="preserve"> method. Use the larger text file if the smaller file </w:t>
-      </w:r>
-      <w:r>
-        <w:rPr>
-          <w:rFonts w:cs="Calibri" w:cstheme="minorAscii"/>
-          <w:sz w:val="24"/>
-          <w:szCs w:val="24"/>
-        </w:rPr>
-        <w:t>give</w:t>
-      </w:r>
-      <w:r>
-        <w:rPr>
-          <w:rFonts w:cs="Calibri" w:cstheme="minorAscii"/>
-          <w:sz w:val="24"/>
-          <w:szCs w:val="24"/>
-        </w:rPr>
-        <w:t xml:space="preserve"> values that are too small.</w:t>
+        <w:t>contains()</w:t>
+      </w:r>
+      <w:r>
+        <w:rPr>
+          <w:sz w:val="24"/>
+          <w:szCs w:val="24"/>
+        </w:rPr>
+        <w:t xml:space="preserve"> method. Use the larger text file if the smaller file give values that are too small.</w:t>
       </w:r>
     </w:p>
-    <w:p xmlns:wp14="http://schemas.microsoft.com/office/word/2010/wordml" wp14:textId="0DC984FB">
+    <w:p>
       <w:pPr>
-        <w:pStyle w:val="Normal"/>
         <w:tabs>
-          <w:tab w:val="left" w:leader="none" w:pos="916"/>
-          <w:tab w:val="left" w:leader="none" w:pos="1832"/>
-          <w:tab w:val="left" w:leader="none" w:pos="2748"/>
-          <w:tab w:val="left" w:leader="none" w:pos="3664"/>
-          <w:tab w:val="left" w:leader="none" w:pos="4580"/>
-          <w:tab w:val="left" w:leader="none" w:pos="5496"/>
-          <w:tab w:val="left" w:leader="none" w:pos="6412"/>
-          <w:tab w:val="left" w:leader="none" w:pos="7328"/>
-          <w:tab w:val="left" w:leader="none" w:pos="8244"/>
-          <w:tab w:val="left" w:leader="none" w:pos="9160"/>
-          <w:tab w:val="left" w:leader="none" w:pos="10076"/>
-          <w:tab w:val="left" w:leader="none" w:pos="10992"/>
-          <w:tab w:val="left" w:leader="none" w:pos="11908"/>
-          <w:tab w:val="left" w:leader="none" w:pos="12824"/>
-          <w:tab w:val="left" w:leader="none" w:pos="13740"/>
-          <w:tab w:val="left" w:leader="none" w:pos="14656"/>
+          <w:tab w:val="left" w:pos="916"/>
+          <w:tab w:val="left" w:pos="1832"/>
+          <w:tab w:val="left" w:pos="2748"/>
+          <w:tab w:val="left" w:pos="3664"/>
+          <w:tab w:val="left" w:pos="4580"/>
+          <w:tab w:val="left" w:pos="5496"/>
+          <w:tab w:val="left" w:pos="6412"/>
+          <w:tab w:val="left" w:pos="7328"/>
+          <w:tab w:val="left" w:pos="8244"/>
+          <w:tab w:val="left" w:pos="9160"/>
+          <w:tab w:val="left" w:pos="10076"/>
+          <w:tab w:val="left" w:pos="10992"/>
+          <w:tab w:val="left" w:pos="11908"/>
+          <w:tab w:val="left" w:pos="12824"/>
+          <w:tab w:val="left" w:pos="13740"/>
+          <w:tab w:val="left" w:pos="14656"/>
         </w:tabs>
         <w:rPr>
-          <w:rFonts w:cs="Calibri" w:cstheme="minorAscii"/>
           <w:sz w:val="24"/>
           <w:szCs w:val="24"/>
         </w:rPr>
       </w:pPr>
     </w:p>
-    <w:p xmlns:wp14="http://schemas.microsoft.com/office/word/2010/wordml" wp14:textId="3EFCFE74">
+    <w:p>
       <w:pPr>
-        <w:pStyle w:val="Normal"/>
         <w:tabs>
-          <w:tab w:val="left" w:leader="none" w:pos="916"/>
-          <w:tab w:val="left" w:leader="none" w:pos="1832"/>
-          <w:tab w:val="left" w:leader="none" w:pos="2748"/>
-          <w:tab w:val="left" w:leader="none" w:pos="3664"/>
-          <w:tab w:val="left" w:leader="none" w:pos="4580"/>
-          <w:tab w:val="left" w:leader="none" w:pos="5496"/>
-          <w:tab w:val="left" w:leader="none" w:pos="6412"/>
-          <w:tab w:val="left" w:leader="none" w:pos="7328"/>
-          <w:tab w:val="left" w:leader="none" w:pos="8244"/>
-          <w:tab w:val="left" w:leader="none" w:pos="9160"/>
-          <w:tab w:val="left" w:leader="none" w:pos="10076"/>
-          <w:tab w:val="left" w:leader="none" w:pos="10992"/>
-          <w:tab w:val="left" w:leader="none" w:pos="11908"/>
-          <w:tab w:val="left" w:leader="none" w:pos="12824"/>
-          <w:tab w:val="left" w:leader="none" w:pos="13740"/>
-          <w:tab w:val="left" w:leader="none" w:pos="14656"/>
+          <w:tab w:val="left" w:pos="916"/>
+          <w:tab w:val="left" w:pos="1832"/>
+          <w:tab w:val="left" w:pos="2748"/>
+          <w:tab w:val="left" w:pos="3664"/>
+          <w:tab w:val="left" w:pos="4580"/>
+          <w:tab w:val="left" w:pos="5496"/>
+          <w:tab w:val="left" w:pos="6412"/>
+          <w:tab w:val="left" w:pos="7328"/>
+          <w:tab w:val="left" w:pos="8244"/>
+          <w:tab w:val="left" w:pos="9160"/>
+          <w:tab w:val="left" w:pos="10076"/>
+          <w:tab w:val="left" w:pos="10992"/>
+          <w:tab w:val="left" w:pos="11908"/>
+          <w:tab w:val="left" w:pos="12824"/>
+          <w:tab w:val="left" w:pos="13740"/>
+          <w:tab w:val="left" w:pos="14656"/>
         </w:tabs>
         <w:rPr>
           <w:color w:val="27282C"/>
@@ -1321,7 +1359,6 @@
       </w:pPr>
       <w:r>
         <w:rPr>
-          <w:rFonts w:cs="Calibri" w:cstheme="minorAscii"/>
           <w:sz w:val="24"/>
           <w:szCs w:val="24"/>
         </w:rPr>
@@ -1329,7 +1366,7 @@
       </w:r>
       <w:r>
         <w:rPr>
-          <w:rFonts w:ascii="Courier New" w:hAnsi="Courier New" w:eastAsia="Courier New" w:cs="Courier New"/>
+          <w:rFonts w:ascii="Courier New" w:eastAsia="Courier New" w:hAnsi="Courier New" w:cs="Courier New"/>
           <w:sz w:val="24"/>
           <w:szCs w:val="24"/>
         </w:rPr>
@@ -1337,7 +1374,6 @@
       </w:r>
       <w:r>
         <w:rPr>
-          <w:rFonts w:cs="Calibri" w:cstheme="minorAscii"/>
           <w:sz w:val="24"/>
           <w:szCs w:val="24"/>
         </w:rPr>
@@ -1345,7 +1381,7 @@
       </w:r>
       <w:r>
         <w:rPr>
-          <w:rFonts w:ascii="Courier New" w:hAnsi="Courier New" w:eastAsia="Courier New" w:cs="Courier New"/>
+          <w:rFonts w:ascii="Courier New" w:eastAsia="Courier New" w:hAnsi="Courier New" w:cs="Courier New"/>
           <w:color w:val="27282C"/>
           <w:sz w:val="24"/>
           <w:szCs w:val="24"/>
@@ -1361,26 +1397,25 @@
         <w:t xml:space="preserve"> application? </w:t>
       </w:r>
     </w:p>
-    <w:p xmlns:wp14="http://schemas.microsoft.com/office/word/2010/wordml" wp14:textId="52D07313">
+    <w:p>
       <w:pPr>
-        <w:pStyle w:val="Normal"/>
         <w:tabs>
-          <w:tab w:val="left" w:leader="none" w:pos="916"/>
-          <w:tab w:val="left" w:leader="none" w:pos="1832"/>
-          <w:tab w:val="left" w:leader="none" w:pos="2748"/>
-          <w:tab w:val="left" w:leader="none" w:pos="3664"/>
-          <w:tab w:val="left" w:leader="none" w:pos="4580"/>
-          <w:tab w:val="left" w:leader="none" w:pos="5496"/>
-          <w:tab w:val="left" w:leader="none" w:pos="6412"/>
-          <w:tab w:val="left" w:leader="none" w:pos="7328"/>
-          <w:tab w:val="left" w:leader="none" w:pos="8244"/>
-          <w:tab w:val="left" w:leader="none" w:pos="9160"/>
-          <w:tab w:val="left" w:leader="none" w:pos="10076"/>
-          <w:tab w:val="left" w:leader="none" w:pos="10992"/>
-          <w:tab w:val="left" w:leader="none" w:pos="11908"/>
-          <w:tab w:val="left" w:leader="none" w:pos="12824"/>
-          <w:tab w:val="left" w:leader="none" w:pos="13740"/>
-          <w:tab w:val="left" w:leader="none" w:pos="14656"/>
+          <w:tab w:val="left" w:pos="916"/>
+          <w:tab w:val="left" w:pos="1832"/>
+          <w:tab w:val="left" w:pos="2748"/>
+          <w:tab w:val="left" w:pos="3664"/>
+          <w:tab w:val="left" w:pos="4580"/>
+          <w:tab w:val="left" w:pos="5496"/>
+          <w:tab w:val="left" w:pos="6412"/>
+          <w:tab w:val="left" w:pos="7328"/>
+          <w:tab w:val="left" w:pos="8244"/>
+          <w:tab w:val="left" w:pos="9160"/>
+          <w:tab w:val="left" w:pos="10076"/>
+          <w:tab w:val="left" w:pos="10992"/>
+          <w:tab w:val="left" w:pos="11908"/>
+          <w:tab w:val="left" w:pos="12824"/>
+          <w:tab w:val="left" w:pos="13740"/>
+          <w:tab w:val="left" w:pos="14656"/>
         </w:tabs>
         <w:rPr>
           <w:color w:val="27282C"/>
@@ -1394,29 +1429,28 @@
           <w:sz w:val="24"/>
           <w:szCs w:val="24"/>
         </w:rPr>
-        <w:t>______________________</w:t>
+        <w:t>The Hash Set is the most efficient with regards to the contains() method. The context of the application is important, though, and the use cases.</w:t>
       </w:r>
     </w:p>
-    <w:p xmlns:wp14="http://schemas.microsoft.com/office/word/2010/wordml" wp14:textId="3553F0B9">
+    <w:p>
       <w:pPr>
-        <w:pStyle w:val="Normal"/>
         <w:tabs>
-          <w:tab w:val="left" w:leader="none" w:pos="916"/>
-          <w:tab w:val="left" w:leader="none" w:pos="1832"/>
-          <w:tab w:val="left" w:leader="none" w:pos="2748"/>
-          <w:tab w:val="left" w:leader="none" w:pos="3664"/>
-          <w:tab w:val="left" w:leader="none" w:pos="4580"/>
-          <w:tab w:val="left" w:leader="none" w:pos="5496"/>
-          <w:tab w:val="left" w:leader="none" w:pos="6412"/>
-          <w:tab w:val="left" w:leader="none" w:pos="7328"/>
-          <w:tab w:val="left" w:leader="none" w:pos="8244"/>
-          <w:tab w:val="left" w:leader="none" w:pos="9160"/>
-          <w:tab w:val="left" w:leader="none" w:pos="10076"/>
-          <w:tab w:val="left" w:leader="none" w:pos="10992"/>
-          <w:tab w:val="left" w:leader="none" w:pos="11908"/>
-          <w:tab w:val="left" w:leader="none" w:pos="12824"/>
-          <w:tab w:val="left" w:leader="none" w:pos="13740"/>
-          <w:tab w:val="left" w:leader="none" w:pos="14656"/>
+          <w:tab w:val="left" w:pos="916"/>
+          <w:tab w:val="left" w:pos="1832"/>
+          <w:tab w:val="left" w:pos="2748"/>
+          <w:tab w:val="left" w:pos="3664"/>
+          <w:tab w:val="left" w:pos="4580"/>
+          <w:tab w:val="left" w:pos="5496"/>
+          <w:tab w:val="left" w:pos="6412"/>
+          <w:tab w:val="left" w:pos="7328"/>
+          <w:tab w:val="left" w:pos="8244"/>
+          <w:tab w:val="left" w:pos="9160"/>
+          <w:tab w:val="left" w:pos="10076"/>
+          <w:tab w:val="left" w:pos="10992"/>
+          <w:tab w:val="left" w:pos="11908"/>
+          <w:tab w:val="left" w:pos="12824"/>
+          <w:tab w:val="left" w:pos="13740"/>
+          <w:tab w:val="left" w:pos="14656"/>
         </w:tabs>
         <w:rPr>
           <w:color w:val="27282C"/>
@@ -1425,26 +1459,25 @@
         </w:rPr>
       </w:pPr>
     </w:p>
-    <w:p xmlns:wp14="http://schemas.microsoft.com/office/word/2010/wordml" wp14:textId="1087C3DA">
+    <w:p>
       <w:pPr>
-        <w:pStyle w:val="Normal"/>
         <w:tabs>
-          <w:tab w:val="left" w:leader="none" w:pos="916"/>
-          <w:tab w:val="left" w:leader="none" w:pos="1832"/>
-          <w:tab w:val="left" w:leader="none" w:pos="2748"/>
-          <w:tab w:val="left" w:leader="none" w:pos="3664"/>
-          <w:tab w:val="left" w:leader="none" w:pos="4580"/>
-          <w:tab w:val="left" w:leader="none" w:pos="5496"/>
-          <w:tab w:val="left" w:leader="none" w:pos="6412"/>
-          <w:tab w:val="left" w:leader="none" w:pos="7328"/>
-          <w:tab w:val="left" w:leader="none" w:pos="8244"/>
-          <w:tab w:val="left" w:leader="none" w:pos="9160"/>
-          <w:tab w:val="left" w:leader="none" w:pos="10076"/>
-          <w:tab w:val="left" w:leader="none" w:pos="10992"/>
-          <w:tab w:val="left" w:leader="none" w:pos="11908"/>
-          <w:tab w:val="left" w:leader="none" w:pos="12824"/>
-          <w:tab w:val="left" w:leader="none" w:pos="13740"/>
-          <w:tab w:val="left" w:leader="none" w:pos="14656"/>
+          <w:tab w:val="left" w:pos="916"/>
+          <w:tab w:val="left" w:pos="1832"/>
+          <w:tab w:val="left" w:pos="2748"/>
+          <w:tab w:val="left" w:pos="3664"/>
+          <w:tab w:val="left" w:pos="4580"/>
+          <w:tab w:val="left" w:pos="5496"/>
+          <w:tab w:val="left" w:pos="6412"/>
+          <w:tab w:val="left" w:pos="7328"/>
+          <w:tab w:val="left" w:pos="8244"/>
+          <w:tab w:val="left" w:pos="9160"/>
+          <w:tab w:val="left" w:pos="10076"/>
+          <w:tab w:val="left" w:pos="10992"/>
+          <w:tab w:val="left" w:pos="11908"/>
+          <w:tab w:val="left" w:pos="12824"/>
+          <w:tab w:val="left" w:pos="13740"/>
+          <w:tab w:val="left" w:pos="14656"/>
         </w:tabs>
         <w:rPr>
           <w:color w:val="27282C"/>
@@ -1458,29 +1491,28 @@
           <w:sz w:val="24"/>
           <w:szCs w:val="24"/>
         </w:rPr>
-        <w:t>Explain your answer __________________________________________________________</w:t>
+        <w:t xml:space="preserve">Explain your answer </w:t>
       </w:r>
     </w:p>
-    <w:p xmlns:wp14="http://schemas.microsoft.com/office/word/2010/wordml" wp14:textId="137986B2">
+    <w:p>
       <w:pPr>
-        <w:pStyle w:val="Normal"/>
         <w:tabs>
-          <w:tab w:val="left" w:leader="none" w:pos="916"/>
-          <w:tab w:val="left" w:leader="none" w:pos="1832"/>
-          <w:tab w:val="left" w:leader="none" w:pos="2748"/>
-          <w:tab w:val="left" w:leader="none" w:pos="3664"/>
-          <w:tab w:val="left" w:leader="none" w:pos="4580"/>
-          <w:tab w:val="left" w:leader="none" w:pos="5496"/>
-          <w:tab w:val="left" w:leader="none" w:pos="6412"/>
-          <w:tab w:val="left" w:leader="none" w:pos="7328"/>
-          <w:tab w:val="left" w:leader="none" w:pos="8244"/>
-          <w:tab w:val="left" w:leader="none" w:pos="9160"/>
-          <w:tab w:val="left" w:leader="none" w:pos="10076"/>
-          <w:tab w:val="left" w:leader="none" w:pos="10992"/>
-          <w:tab w:val="left" w:leader="none" w:pos="11908"/>
-          <w:tab w:val="left" w:leader="none" w:pos="12824"/>
-          <w:tab w:val="left" w:leader="none" w:pos="13740"/>
-          <w:tab w:val="left" w:leader="none" w:pos="14656"/>
+          <w:tab w:val="left" w:pos="916"/>
+          <w:tab w:val="left" w:pos="1832"/>
+          <w:tab w:val="left" w:pos="2748"/>
+          <w:tab w:val="left" w:pos="3664"/>
+          <w:tab w:val="left" w:pos="4580"/>
+          <w:tab w:val="left" w:pos="5496"/>
+          <w:tab w:val="left" w:pos="6412"/>
+          <w:tab w:val="left" w:pos="7328"/>
+          <w:tab w:val="left" w:pos="8244"/>
+          <w:tab w:val="left" w:pos="9160"/>
+          <w:tab w:val="left" w:pos="10076"/>
+          <w:tab w:val="left" w:pos="10992"/>
+          <w:tab w:val="left" w:pos="11908"/>
+          <w:tab w:val="left" w:pos="12824"/>
+          <w:tab w:val="left" w:pos="13740"/>
+          <w:tab w:val="left" w:pos="14656"/>
         </w:tabs>
         <w:rPr>
           <w:color w:val="27282C"/>
@@ -1494,29 +1526,44 @@
           <w:sz w:val="24"/>
           <w:szCs w:val="24"/>
         </w:rPr>
-        <w:t>___________________________________________________________</w:t>
+        <w:t>While also being the most time efficient, the HashSet</w:t>
+      </w:r>
+      <w:r>
+        <w:rPr>
+          <w:color w:val="27282C"/>
+          <w:sz w:val="24"/>
+          <w:szCs w:val="24"/>
+        </w:rPr>
+        <w:t xml:space="preserve">, being a Set, </w:t>
+      </w:r>
+      <w:r>
+        <w:rPr>
+          <w:color w:val="27282C"/>
+          <w:sz w:val="24"/>
+          <w:szCs w:val="24"/>
+        </w:rPr>
+        <w:t>stores each word only once, which matches the use of a dictionary.</w:t>
       </w:r>
     </w:p>
-    <w:p xmlns:wp14="http://schemas.microsoft.com/office/word/2010/wordml" wp14:textId="27FE3067">
+    <w:p>
       <w:pPr>
-        <w:pStyle w:val="Normal"/>
         <w:tabs>
-          <w:tab w:val="left" w:leader="none" w:pos="916"/>
-          <w:tab w:val="left" w:leader="none" w:pos="1832"/>
-          <w:tab w:val="left" w:leader="none" w:pos="2748"/>
-          <w:tab w:val="left" w:leader="none" w:pos="3664"/>
-          <w:tab w:val="left" w:leader="none" w:pos="4580"/>
-          <w:tab w:val="left" w:leader="none" w:pos="5496"/>
-          <w:tab w:val="left" w:leader="none" w:pos="6412"/>
-          <w:tab w:val="left" w:leader="none" w:pos="7328"/>
-          <w:tab w:val="left" w:leader="none" w:pos="8244"/>
-          <w:tab w:val="left" w:leader="none" w:pos="9160"/>
-          <w:tab w:val="left" w:leader="none" w:pos="10076"/>
-          <w:tab w:val="left" w:leader="none" w:pos="10992"/>
-          <w:tab w:val="left" w:leader="none" w:pos="11908"/>
-          <w:tab w:val="left" w:leader="none" w:pos="12824"/>
-          <w:tab w:val="left" w:leader="none" w:pos="13740"/>
-          <w:tab w:val="left" w:leader="none" w:pos="14656"/>
+          <w:tab w:val="left" w:pos="916"/>
+          <w:tab w:val="left" w:pos="1832"/>
+          <w:tab w:val="left" w:pos="2748"/>
+          <w:tab w:val="left" w:pos="3664"/>
+          <w:tab w:val="left" w:pos="4580"/>
+          <w:tab w:val="left" w:pos="5496"/>
+          <w:tab w:val="left" w:pos="6412"/>
+          <w:tab w:val="left" w:pos="7328"/>
+          <w:tab w:val="left" w:pos="8244"/>
+          <w:tab w:val="left" w:pos="9160"/>
+          <w:tab w:val="left" w:pos="10076"/>
+          <w:tab w:val="left" w:pos="10992"/>
+          <w:tab w:val="left" w:pos="11908"/>
+          <w:tab w:val="left" w:pos="12824"/>
+          <w:tab w:val="left" w:pos="13740"/>
+          <w:tab w:val="left" w:pos="14656"/>
         </w:tabs>
         <w:rPr>
           <w:color w:val="27282C"/>
@@ -1530,11 +1577,82 @@
           <w:sz w:val="24"/>
           <w:szCs w:val="24"/>
         </w:rPr>
-        <w:t>___________________________________________________________</w:t>
-      </w:r>
+        <w:lastRenderedPageBreak/>
+        <w:t xml:space="preserve">It took 96ms to read in the dictionary into the ArrayDeque, </w:t>
+      </w:r>
+      <w:r>
+        <w:rPr>
+          <w:color w:val="27282C"/>
+          <w:sz w:val="24"/>
+          <w:szCs w:val="24"/>
+        </w:rPr>
+        <w:t>while it was the second most inefficient using the contains() method. It took 154ms to read the dictionary into the HashSet. These are aspects to consider</w:t>
+      </w:r>
+      <w:r>
+        <w:rPr>
+          <w:color w:val="27282C"/>
+          <w:sz w:val="24"/>
+          <w:szCs w:val="24"/>
+        </w:rPr>
+        <w:t>, but are not all that important as main() took 430ms with HashSet and 7050ms with ArrayDeque.</w:t>
+      </w:r>
+    </w:p>
+    <w:p>
+      <w:pPr>
+        <w:tabs>
+          <w:tab w:val="left" w:pos="916"/>
+          <w:tab w:val="left" w:pos="1832"/>
+          <w:tab w:val="left" w:pos="2748"/>
+          <w:tab w:val="left" w:pos="3664"/>
+          <w:tab w:val="left" w:pos="4580"/>
+          <w:tab w:val="left" w:pos="5496"/>
+          <w:tab w:val="left" w:pos="6412"/>
+          <w:tab w:val="left" w:pos="7328"/>
+          <w:tab w:val="left" w:pos="8244"/>
+          <w:tab w:val="left" w:pos="9160"/>
+          <w:tab w:val="left" w:pos="10076"/>
+          <w:tab w:val="left" w:pos="10992"/>
+          <w:tab w:val="left" w:pos="11908"/>
+          <w:tab w:val="left" w:pos="12824"/>
+          <w:tab w:val="left" w:pos="13740"/>
+          <w:tab w:val="left" w:pos="14656"/>
+        </w:tabs>
+        <w:rPr>
+          <w:color w:val="27282C"/>
+          <w:sz w:val="24"/>
+          <w:szCs w:val="24"/>
+        </w:rPr>
+      </w:pPr>
+    </w:p>
+    <w:p>
+      <w:pPr>
+        <w:tabs>
+          <w:tab w:val="left" w:pos="916"/>
+          <w:tab w:val="left" w:pos="1832"/>
+          <w:tab w:val="left" w:pos="2748"/>
+          <w:tab w:val="left" w:pos="3664"/>
+          <w:tab w:val="left" w:pos="4580"/>
+          <w:tab w:val="left" w:pos="5496"/>
+          <w:tab w:val="left" w:pos="6412"/>
+          <w:tab w:val="left" w:pos="7328"/>
+          <w:tab w:val="left" w:pos="8244"/>
+          <w:tab w:val="left" w:pos="9160"/>
+          <w:tab w:val="left" w:pos="10076"/>
+          <w:tab w:val="left" w:pos="10992"/>
+          <w:tab w:val="left" w:pos="11908"/>
+          <w:tab w:val="left" w:pos="12824"/>
+          <w:tab w:val="left" w:pos="13740"/>
+          <w:tab w:val="left" w:pos="14656"/>
+        </w:tabs>
+        <w:rPr>
+          <w:color w:val="27282C"/>
+          <w:sz w:val="24"/>
+          <w:szCs w:val="24"/>
+        </w:rPr>
+      </w:pPr>
     </w:p>
     <w:sectPr>
-      <w:pgSz w:w="11906" w:h="16838" w:orient="portrait"/>
+      <w:pgSz w:w="11906" w:h="16838"/>
       <w:pgMar w:top="1440" w:right="1440" w:bottom="1440" w:left="1440" w:header="708" w:footer="708" w:gutter="0"/>
       <w:cols w:space="708"/>
       <w:docGrid w:linePitch="360"/>
@@ -1544,11 +1662,11 @@
 </file>
 
 <file path=word/styles.xml><?xml version="1.0" encoding="utf-8"?>
-<w:styles xmlns:wp14="http://schemas.microsoft.com/office/word/2010/wordprocessingDrawing" xmlns:mc="http://schemas.openxmlformats.org/markup-compatibility/2006" xmlns:r="http://schemas.openxmlformats.org/officeDocument/2006/relationships" xmlns:w="http://schemas.openxmlformats.org/wordprocessingml/2006/main" xmlns:w14="http://schemas.microsoft.com/office/word/2010/wordml" xmlns:w15="http://schemas.microsoft.com/office/word/2012/wordml" xmlns:w16cid="http://schemas.microsoft.com/office/word/2016/wordml/cid" xmlns:w16se="http://schemas.microsoft.com/office/word/2015/wordml/symex" mc:Ignorable="w14 w15 w16se w16cid wp14">
+<w:styles xmlns:mc="http://schemas.openxmlformats.org/markup-compatibility/2006" xmlns:r="http://schemas.openxmlformats.org/officeDocument/2006/relationships" xmlns:w="http://schemas.openxmlformats.org/wordprocessingml/2006/main" xmlns:w14="http://schemas.microsoft.com/office/word/2010/wordml" xmlns:w15="http://schemas.microsoft.com/office/word/2012/wordml" xmlns:w16cex="http://schemas.microsoft.com/office/word/2018/wordml/cex" xmlns:w16cid="http://schemas.microsoft.com/office/word/2016/wordml/cid" xmlns:w16="http://schemas.microsoft.com/office/word/2018/wordml" xmlns:w16du="http://schemas.microsoft.com/office/word/2023/wordml/word16du" xmlns:w16sdtdh="http://schemas.microsoft.com/office/word/2020/wordml/sdtdatahash" xmlns:w16se="http://schemas.microsoft.com/office/word/2015/wordml/symex" mc:Ignorable="w14 w15 w16se w16cid w16 w16cex w16sdtdh w16du">
   <w:docDefaults>
     <w:rPrDefault>
       <w:rPr>
-        <w:rFonts w:asciiTheme="minorHAnsi" w:hAnsiTheme="minorHAnsi" w:eastAsiaTheme="minorHAnsi" w:cstheme="minorBidi"/>
+        <w:rFonts w:asciiTheme="minorHAnsi" w:eastAsiaTheme="minorHAnsi" w:hAnsiTheme="minorHAnsi" w:cstheme="minorBidi"/>
         <w:sz w:val="22"/>
         <w:szCs w:val="22"/>
         <w:lang w:val="en-IE" w:eastAsia="en-US" w:bidi="ar-SA"/>
@@ -1560,17 +1678,17 @@
       </w:pPr>
     </w:pPrDefault>
   </w:docDefaults>
-  <w:latentStyles w:defLockedState="0" w:defUIPriority="99" w:defSemiHidden="0" w:defUnhideWhenUsed="0" w:defQFormat="0" w:count="375">
+  <w:latentStyles w:defLockedState="0" w:defUIPriority="99" w:defSemiHidden="0" w:defUnhideWhenUsed="0" w:defQFormat="0" w:count="376">
     <w:lsdException w:name="Normal" w:uiPriority="0" w:qFormat="1"/>
     <w:lsdException w:name="heading 1" w:uiPriority="9" w:qFormat="1"/>
-    <w:lsdException w:name="heading 2" w:uiPriority="9" w:semiHidden="1" w:unhideWhenUsed="1" w:qFormat="1"/>
-    <w:lsdException w:name="heading 3" w:uiPriority="9" w:semiHidden="1" w:unhideWhenUsed="1" w:qFormat="1"/>
-    <w:lsdException w:name="heading 4" w:uiPriority="9" w:semiHidden="1" w:unhideWhenUsed="1" w:qFormat="1"/>
-    <w:lsdException w:name="heading 5" w:uiPriority="9" w:semiHidden="1" w:unhideWhenUsed="1" w:qFormat="1"/>
-    <w:lsdException w:name="heading 6" w:uiPriority="9" w:semiHidden="1" w:unhideWhenUsed="1" w:qFormat="1"/>
-    <w:lsdException w:name="heading 7" w:uiPriority="9" w:semiHidden="1" w:unhideWhenUsed="1" w:qFormat="1"/>
-    <w:lsdException w:name="heading 8" w:uiPriority="9" w:semiHidden="1" w:unhideWhenUsed="1" w:qFormat="1"/>
-    <w:lsdException w:name="heading 9" w:uiPriority="9" w:semiHidden="1" w:unhideWhenUsed="1" w:qFormat="1"/>
+    <w:lsdException w:name="heading 2" w:semiHidden="1" w:uiPriority="9" w:unhideWhenUsed="1" w:qFormat="1"/>
+    <w:lsdException w:name="heading 3" w:semiHidden="1" w:uiPriority="9" w:unhideWhenUsed="1" w:qFormat="1"/>
+    <w:lsdException w:name="heading 4" w:semiHidden="1" w:uiPriority="9" w:unhideWhenUsed="1" w:qFormat="1"/>
+    <w:lsdException w:name="heading 5" w:semiHidden="1" w:uiPriority="9" w:unhideWhenUsed="1" w:qFormat="1"/>
+    <w:lsdException w:name="heading 6" w:semiHidden="1" w:uiPriority="9" w:unhideWhenUsed="1" w:qFormat="1"/>
+    <w:lsdException w:name="heading 7" w:semiHidden="1" w:uiPriority="9" w:unhideWhenUsed="1" w:qFormat="1"/>
+    <w:lsdException w:name="heading 8" w:semiHidden="1" w:uiPriority="9" w:unhideWhenUsed="1" w:qFormat="1"/>
+    <w:lsdException w:name="heading 9" w:semiHidden="1" w:uiPriority="9" w:unhideWhenUsed="1" w:qFormat="1"/>
     <w:lsdException w:name="index 1" w:semiHidden="1" w:unhideWhenUsed="1"/>
     <w:lsdException w:name="index 2" w:semiHidden="1" w:unhideWhenUsed="1"/>
     <w:lsdException w:name="index 3" w:semiHidden="1" w:unhideWhenUsed="1"/>
@@ -1580,22 +1698,22 @@
     <w:lsdException w:name="index 7" w:semiHidden="1" w:unhideWhenUsed="1"/>
     <w:lsdException w:name="index 8" w:semiHidden="1" w:unhideWhenUsed="1"/>
     <w:lsdException w:name="index 9" w:semiHidden="1" w:unhideWhenUsed="1"/>
-    <w:lsdException w:name="toc 1" w:uiPriority="39" w:semiHidden="1" w:unhideWhenUsed="1"/>
-    <w:lsdException w:name="toc 2" w:uiPriority="39" w:semiHidden="1" w:unhideWhenUsed="1"/>
-    <w:lsdException w:name="toc 3" w:uiPriority="39" w:semiHidden="1" w:unhideWhenUsed="1"/>
-    <w:lsdException w:name="toc 4" w:uiPriority="39" w:semiHidden="1" w:unhideWhenUsed="1"/>
-    <w:lsdException w:name="toc 5" w:uiPriority="39" w:semiHidden="1" w:unhideWhenUsed="1"/>
-    <w:lsdException w:name="toc 6" w:uiPriority="39" w:semiHidden="1" w:unhideWhenUsed="1"/>
-    <w:lsdException w:name="toc 7" w:uiPriority="39" w:semiHidden="1" w:unhideWhenUsed="1"/>
-    <w:lsdException w:name="toc 8" w:uiPriority="39" w:semiHidden="1" w:unhideWhenUsed="1"/>
-    <w:lsdException w:name="toc 9" w:uiPriority="39" w:semiHidden="1" w:unhideWhenUsed="1"/>
+    <w:lsdException w:name="toc 1" w:semiHidden="1" w:uiPriority="39" w:unhideWhenUsed="1"/>
+    <w:lsdException w:name="toc 2" w:semiHidden="1" w:uiPriority="39" w:unhideWhenUsed="1"/>
+    <w:lsdException w:name="toc 3" w:semiHidden="1" w:uiPriority="39" w:unhideWhenUsed="1"/>
+    <w:lsdException w:name="toc 4" w:semiHidden="1" w:uiPriority="39" w:unhideWhenUsed="1"/>
+    <w:lsdException w:name="toc 5" w:semiHidden="1" w:uiPriority="39" w:unhideWhenUsed="1"/>
+    <w:lsdException w:name="toc 6" w:semiHidden="1" w:uiPriority="39" w:unhideWhenUsed="1"/>
+    <w:lsdException w:name="toc 7" w:semiHidden="1" w:uiPriority="39" w:unhideWhenUsed="1"/>
+    <w:lsdException w:name="toc 8" w:semiHidden="1" w:uiPriority="39" w:unhideWhenUsed="1"/>
+    <w:lsdException w:name="toc 9" w:semiHidden="1" w:uiPriority="39" w:unhideWhenUsed="1"/>
     <w:lsdException w:name="Normal Indent" w:semiHidden="1" w:unhideWhenUsed="1"/>
     <w:lsdException w:name="footnote text" w:semiHidden="1" w:unhideWhenUsed="1"/>
     <w:lsdException w:name="annotation text" w:semiHidden="1" w:unhideWhenUsed="1"/>
     <w:lsdException w:name="header" w:semiHidden="1" w:unhideWhenUsed="1"/>
     <w:lsdException w:name="footer" w:semiHidden="1" w:unhideWhenUsed="1"/>
     <w:lsdException w:name="index heading" w:semiHidden="1" w:unhideWhenUsed="1"/>
-    <w:lsdException w:name="caption" w:uiPriority="35" w:semiHidden="1" w:unhideWhenUsed="1" w:qFormat="1"/>
+    <w:lsdException w:name="caption" w:semiHidden="1" w:uiPriority="35" w:unhideWhenUsed="1" w:qFormat="1"/>
     <w:lsdException w:name="table of figures" w:semiHidden="1" w:unhideWhenUsed="1"/>
     <w:lsdException w:name="envelope address" w:semiHidden="1" w:unhideWhenUsed="1"/>
     <w:lsdException w:name="envelope return" w:semiHidden="1" w:unhideWhenUsed="1"/>
@@ -1626,7 +1744,7 @@
     <w:lsdException w:name="Title" w:uiPriority="10" w:qFormat="1"/>
     <w:lsdException w:name="Closing" w:semiHidden="1" w:unhideWhenUsed="1"/>
     <w:lsdException w:name="Signature" w:semiHidden="1" w:unhideWhenUsed="1"/>
-    <w:lsdException w:name="Default Paragraph Font" w:uiPriority="1" w:semiHidden="1" w:unhideWhenUsed="1"/>
+    <w:lsdException w:name="Default Paragraph Font" w:semiHidden="1" w:uiPriority="1" w:unhideWhenUsed="1"/>
     <w:lsdException w:name="Body Text" w:semiHidden="1" w:unhideWhenUsed="1"/>
     <w:lsdException w:name="Body Text Indent" w:semiHidden="1" w:unhideWhenUsed="1"/>
     <w:lsdException w:name="List Continue" w:semiHidden="1" w:unhideWhenUsed="1"/>
@@ -1826,8 +1944,8 @@
     <w:lsdException w:name="Subtle Reference" w:uiPriority="31" w:qFormat="1"/>
     <w:lsdException w:name="Intense Reference" w:uiPriority="32" w:qFormat="1"/>
     <w:lsdException w:name="Book Title" w:uiPriority="33" w:qFormat="1"/>
-    <w:lsdException w:name="Bibliography" w:uiPriority="37" w:semiHidden="1" w:unhideWhenUsed="1"/>
-    <w:lsdException w:name="TOC Heading" w:uiPriority="39" w:semiHidden="1" w:unhideWhenUsed="1" w:qFormat="1"/>
+    <w:lsdException w:name="Bibliography" w:semiHidden="1" w:uiPriority="37" w:unhideWhenUsed="1"/>
+    <w:lsdException w:name="TOC Heading" w:semiHidden="1" w:uiPriority="39" w:unhideWhenUsed="1" w:qFormat="1"/>
     <w:lsdException w:name="Plain Table 1" w:uiPriority="41"/>
     <w:lsdException w:name="Plain Table 2" w:uiPriority="42"/>
     <w:lsdException w:name="Plain Table 3" w:uiPriority="43"/>
@@ -1936,19 +2054,20 @@
     <w:lsdException w:name="Smart Hyperlink" w:semiHidden="1" w:unhideWhenUsed="1"/>
     <w:lsdException w:name="Hashtag" w:semiHidden="1" w:unhideWhenUsed="1"/>
     <w:lsdException w:name="Unresolved Mention" w:semiHidden="1" w:unhideWhenUsed="1"/>
+    <w:lsdException w:name="Smart Link" w:semiHidden="1" w:unhideWhenUsed="1"/>
   </w:latentStyles>
-  <w:style w:type="paragraph" w:styleId="Normal" w:default="1">
+  <w:style w:type="paragraph" w:default="1" w:styleId="Normal">
     <w:name w:val="Normal"/>
     <w:qFormat/>
     <w:rsid w:val="004E364A"/>
   </w:style>
-  <w:style w:type="character" w:styleId="DefaultParagraphFont" w:default="1">
+  <w:style w:type="character" w:default="1" w:styleId="DefaultParagraphFont">
     <w:name w:val="Default Paragraph Font"/>
     <w:uiPriority w:val="1"/>
     <w:semiHidden/>
     <w:unhideWhenUsed/>
   </w:style>
-  <w:style w:type="table" w:styleId="TableNormal" w:default="1">
+  <w:style w:type="table" w:default="1" w:styleId="TableNormal">
     <w:name w:val="Normal Table"/>
     <w:uiPriority w:val="99"/>
     <w:semiHidden/>
@@ -1963,7 +2082,7 @@
       </w:tblCellMar>
     </w:tblPr>
   </w:style>
-  <w:style w:type="numbering" w:styleId="NoList" w:default="1">
+  <w:style w:type="numbering" w:default="1" w:styleId="NoList">
     <w:name w:val="No List"/>
     <w:uiPriority w:val="99"/>
     <w:semiHidden/>
@@ -1986,19 +2105,19 @@
       <w:spacing w:after="0" w:line="240" w:lineRule="auto"/>
     </w:pPr>
     <w:rPr>
-      <w:rFonts w:ascii="Times New Roman" w:hAnsi="Times New Roman" w:eastAsia="Times New Roman" w:cs="Times New Roman"/>
+      <w:rFonts w:ascii="Times New Roman" w:eastAsia="Times New Roman" w:hAnsi="Times New Roman" w:cs="Times New Roman"/>
       <w:sz w:val="20"/>
       <w:szCs w:val="20"/>
       <w:lang w:eastAsia="en-IE"/>
     </w:rPr>
     <w:tblPr>
       <w:tblBorders>
-        <w:top w:val="single" w:color="auto" w:sz="4" w:space="0"/>
-        <w:left w:val="single" w:color="auto" w:sz="4" w:space="0"/>
-        <w:bottom w:val="single" w:color="auto" w:sz="4" w:space="0"/>
-        <w:right w:val="single" w:color="auto" w:sz="4" w:space="0"/>
-        <w:insideH w:val="single" w:color="auto" w:sz="4" w:space="0"/>
-        <w:insideV w:val="single" w:color="auto" w:sz="4" w:space="0"/>
+        <w:top w:val="single" w:sz="4" w:space="0" w:color="auto"/>
+        <w:left w:val="single" w:sz="4" w:space="0" w:color="auto"/>
+        <w:bottom w:val="single" w:sz="4" w:space="0" w:color="auto"/>
+        <w:right w:val="single" w:sz="4" w:space="0" w:color="auto"/>
+        <w:insideH w:val="single" w:sz="4" w:space="0" w:color="auto"/>
+        <w:insideV w:val="single" w:sz="4" w:space="0" w:color="auto"/>
       </w:tblBorders>
     </w:tblPr>
   </w:style>

</xml_diff>